<commit_message>
fix(gr): add hint to eingabequittung
</commit_message>
<xml_diff>
--- a/document-merge-service/kt_gr/templatefiles/eingabequittung.docx
+++ b/document-merge-service/kt_gr/templatefiles/eingabequittung.docx
@@ -194,11 +194,7 @@
       </w:pPr>
       <w:r>
         <w:rPr/>
-        <w:t xml:space="preserve">Dossier-Nr. </w:t>
-      </w:r>
-      <w:r>
-        <w:rPr/>
-        <w:t>{{ caseId }}</w:t>
+        <w:t>Dossier-Nr. {{ caseId }}</w:t>
       </w:r>
     </w:p>
     <w:p>
@@ -1958,7 +1954,9 @@
         </w:rPr>
       </w:pPr>
       <w:r>
-        <w:rPr/>
+        <w:rPr>
+          <w:rFonts w:ascii="Liberation Sans" w:hAnsi="Liberation Sans"/>
+        </w:rPr>
       </w:r>
     </w:p>
     <w:p>
@@ -2915,6 +2913,42 @@
           <w:szCs w:val="19"/>
         </w:rPr>
         <w:t>In besonderen Fällen (beispielsweise bei Erbengemeinschaft oder Vormundschaft) ersetzt ein Nachweis der Verfügungsberechtigung die Unterschrift von den Grundeigentümer/-innen.</w:t>
+      </w:r>
+    </w:p>
+    <w:p>
+      <w:pPr>
+        <w:pStyle w:val="Normal"/>
+        <w:tabs>
+          <w:tab w:val="clear" w:pos="709"/>
+          <w:tab w:val="left" w:pos="4678" w:leader="none"/>
+        </w:tabs>
+        <w:rPr>
+          <w:rFonts w:ascii="Liberation Sans" w:hAnsi="Liberation Sans"/>
+        </w:rPr>
+      </w:pPr>
+      <w:r>
+        <w:rPr/>
+      </w:r>
+    </w:p>
+    <w:p>
+      <w:pPr>
+        <w:pStyle w:val="Normal"/>
+        <w:tabs>
+          <w:tab w:val="clear" w:pos="709"/>
+          <w:tab w:val="left" w:pos="4678" w:leader="none"/>
+        </w:tabs>
+        <w:rPr>
+          <w:rFonts w:ascii="Liberation Sans" w:hAnsi="Liberation Sans"/>
+        </w:rPr>
+      </w:pPr>
+      <w:r>
+        <w:rPr>
+          <w:rFonts w:ascii="Liberation Sans" w:hAnsi="Liberation Sans"/>
+          <w:i/>
+          <w:sz w:val="19"/>
+          <w:szCs w:val="19"/>
+        </w:rPr>
+        <w:t xml:space="preserve">Die ausgedruckte und unterzeichnete Eingabequittung ist bei der Standortgemeinde einzureichen. </w:t>
       </w:r>
     </w:p>
     <w:sectPr>
@@ -2939,7 +2973,7 @@
         <w:docPartGallery w:val="Page Numbers (Top of Page)"/>
         <w:docPartUnique w:val="true"/>
       </w:docPartObj>
-      <w:id w:val="1150279509"/>
+      <w:id w:val="1187307831"/>
     </w:sdtPr>
     <w:sdtContent>
       <w:p>

</xml_diff>

<commit_message>
fix(gr): list the alexandria documents in the "Eingabequittung"
</commit_message>
<xml_diff>
--- a/document-merge-service/kt_gr/templatefiles/eingabequittung.docx
+++ b/document-merge-service/kt_gr/templatefiles/eingabequittung.docx
@@ -1562,7 +1562,23 @@
           <w:bCs/>
           <w:lang w:val="fr-CH"/>
         </w:rPr>
-        <w:t>{%p for section in sections %}</w:t>
+        <w:t xml:space="preserve">{% for document in </w:t>
+      </w:r>
+      <w:r>
+        <w:rPr>
+          <w:rFonts w:ascii="Liberation Sans" w:hAnsi="Liberation Sans"/>
+          <w:bCs/>
+          <w:lang w:val="fr-CH"/>
+        </w:rPr>
+        <w:t>documents</w:t>
+      </w:r>
+      <w:r>
+        <w:rPr>
+          <w:rFonts w:ascii="Liberation Sans" w:hAnsi="Liberation Sans"/>
+          <w:bCs/>
+          <w:lang w:val="fr-CH"/>
+        </w:rPr>
+        <w:t xml:space="preserve"> %}</w:t>
       </w:r>
       <w:r>
         <w:rPr>
@@ -1616,6 +1632,7 @@
         <w:rPr>
           <w:rFonts w:ascii="Liberation Sans" w:hAnsi="Liberation Sans"/>
         </w:rPr>
+        <w:t>{{ document</w:t>
       </w:r>
       <w:r>
         <w:rPr>
@@ -1623,7 +1640,7 @@
           <w:bCs/>
           <w:lang w:val="fr-CH"/>
         </w:rPr>
-        <w:t>{%p for subSection in section.children %}</w:t>
+        <w:t xml:space="preserve"> }}</w:t>
       </w:r>
       <w:r>
         <w:rPr>
@@ -1636,66 +1653,53 @@
         </w:rPr>
         <w:fldChar w:fldCharType="end"/>
       </w:r>
+      <w:r>
+        <w:fldChar w:fldCharType="begin"/>
+      </w:r>
+      <w:r>
+        <w:rPr>
+          <w:rFonts w:ascii="Liberation Sans" w:hAnsi="Liberation Sans"/>
+        </w:rPr>
+        <w:instrText xml:space="preserve">Test</w:instrText>
+      </w:r>
+      <w:r>
+        <w:rPr>
+          <w:rFonts w:ascii="Liberation Sans" w:hAnsi="Liberation Sans"/>
+        </w:rPr>
+      </w:r>
+      <w:r>
+        <w:rPr>
+          <w:rFonts w:ascii="Liberation Sans" w:hAnsi="Liberation Sans"/>
+        </w:rPr>
+        <w:fldChar w:fldCharType="separate"/>
+      </w:r>
+      <w:r>
+        <w:rPr>
+          <w:rFonts w:ascii="Liberation Sans" w:hAnsi="Liberation Sans"/>
+        </w:rPr>
+      </w:r>
     </w:p>
     <w:p>
       <w:pPr>
         <w:pStyle w:val="ListParagraph"/>
-        <w:numPr>
-          <w:ilvl w:val="0"/>
-          <w:numId w:val="0"/>
-        </w:numPr>
-        <w:tabs>
-          <w:tab w:val="clear" w:pos="709"/>
-          <w:tab w:val="left" w:pos="4678" w:leader="none"/>
-        </w:tabs>
-        <w:ind w:left="0" w:hanging="0"/>
-        <w:rPr>
-          <w:rFonts w:ascii="Liberation Sans" w:hAnsi="Liberation Sans"/>
-        </w:rPr>
-      </w:pPr>
-      <w:r>
-        <w:fldChar w:fldCharType="begin"/>
-      </w:r>
-      <w:r>
-        <w:rPr>
-          <w:rFonts w:ascii="Liberation Sans" w:hAnsi="Liberation Sans"/>
-        </w:rPr>
-        <w:instrText xml:space="preserve">Test</w:instrText>
-      </w:r>
-      <w:r>
-        <w:rPr>
-          <w:rFonts w:ascii="Liberation Sans" w:hAnsi="Liberation Sans"/>
-        </w:rPr>
-      </w:r>
-      <w:r>
-        <w:rPr>
-          <w:rFonts w:ascii="Liberation Sans" w:hAnsi="Liberation Sans"/>
-        </w:rPr>
-        <w:fldChar w:fldCharType="separate"/>
-      </w:r>
-      <w:r>
-        <w:rPr>
-          <w:rFonts w:ascii="Liberation Sans" w:hAnsi="Liberation Sans"/>
-        </w:rPr>
-      </w:r>
+        <w:widowControl/>
+        <w:suppressAutoHyphens w:val="true"/>
+        <w:bidi w:val="0"/>
+        <w:spacing w:before="0" w:after="0"/>
+        <w:ind w:left="0" w:right="0" w:hanging="0"/>
+        <w:contextualSpacing/>
+        <w:jc w:val="left"/>
+        <w:rPr>
+          <w:rFonts w:ascii="Liberation Sans" w:hAnsi="Liberation Sans"/>
+        </w:rPr>
+      </w:pPr>
       <w:r>
         <w:rPr>
           <w:rFonts w:ascii="Liberation Sans" w:hAnsi="Liberation Sans"/>
           <w:bCs/>
           <w:lang w:val="fr-CH"/>
         </w:rPr>
-        <w:t xml:space="preserve">{%p if section.slug == </w:t>
-      </w:r>
-      <w:r>
-        <w:rPr>
-          <w:rFonts w:cs="Arial" w:ascii="Liberation Sans" w:hAnsi="Liberation Sans"/>
-          <w:bCs/>
-          <w:color w:val="000000"/>
-          <w:sz w:val="22"/>
-          <w:szCs w:val="22"/>
-          <w:lang w:val="fr-CH"/>
-        </w:rPr>
-        <w:t>"dokumente" and subSection.type == "MultipleChoiceQuestion" and subSection.choices[0].checked %}</w:t>
+        <w:t>{% endfor %}</w:t>
       </w:r>
       <w:r>
         <w:rPr>
@@ -1712,234 +1716,66 @@
     <w:p>
       <w:pPr>
         <w:pStyle w:val="ListParagraph"/>
-        <w:numPr>
-          <w:ilvl w:val="0"/>
-          <w:numId w:val="0"/>
-        </w:numPr>
-        <w:tabs>
-          <w:tab w:val="clear" w:pos="709"/>
-          <w:tab w:val="left" w:pos="4678" w:leader="none"/>
-        </w:tabs>
-        <w:ind w:left="0" w:hanging="0"/>
-        <w:rPr>
-          <w:rFonts w:ascii="Liberation Sans" w:hAnsi="Liberation Sans"/>
-        </w:rPr>
-      </w:pPr>
-      <w:r>
-        <w:fldChar w:fldCharType="begin"/>
-      </w:r>
-      <w:r>
-        <w:rPr>
-          <w:rFonts w:ascii="Liberation Sans" w:hAnsi="Liberation Sans"/>
-        </w:rPr>
-        <w:instrText xml:space="preserve">Test</w:instrText>
-      </w:r>
-      <w:r>
-        <w:rPr>
-          <w:rFonts w:ascii="Liberation Sans" w:hAnsi="Liberation Sans"/>
-        </w:rPr>
-      </w:r>
-      <w:r>
-        <w:rPr>
-          <w:rFonts w:ascii="Liberation Sans" w:hAnsi="Liberation Sans"/>
-        </w:rPr>
-        <w:fldChar w:fldCharType="separate"/>
-      </w:r>
-      <w:r>
-        <w:rPr>
-          <w:rFonts w:ascii="Liberation Sans" w:hAnsi="Liberation Sans"/>
-        </w:rPr>
-      </w:r>
-      <w:r>
-        <w:rPr>
-          <w:rFonts w:ascii="Liberation Sans" w:hAnsi="Liberation Sans"/>
-          <w:bCs/>
-          <w:lang w:val="fr-CH"/>
-        </w:rPr>
-        <w:t>{%p for choice in subSection.choices %}</w:t>
-      </w:r>
-      <w:r>
-        <w:rPr>
-          <w:rFonts w:ascii="Liberation Sans" w:hAnsi="Liberation Sans"/>
-        </w:rPr>
-      </w:r>
-      <w:r>
-        <w:rPr>
-          <w:rFonts w:ascii="Liberation Sans" w:hAnsi="Liberation Sans"/>
-        </w:rPr>
-        <w:fldChar w:fldCharType="end"/>
+        <w:widowControl/>
+        <w:suppressAutoHyphens w:val="true"/>
+        <w:bidi w:val="0"/>
+        <w:spacing w:before="0" w:after="0"/>
+        <w:ind w:left="0" w:right="0" w:hanging="0"/>
+        <w:contextualSpacing/>
+        <w:jc w:val="left"/>
+        <w:rPr>
+          <w:rFonts w:ascii="Liberation Sans" w:hAnsi="Liberation Sans"/>
+        </w:rPr>
+      </w:pPr>
+      <w:r>
+        <w:rPr/>
+        <w:t xml:space="preserve">{% if not </w:t>
+      </w:r>
+      <w:r>
+        <w:rPr/>
+        <w:t>documents</w:t>
+      </w:r>
+      <w:r>
+        <w:rPr/>
+        <w:t xml:space="preserve"> %}</w:t>
       </w:r>
     </w:p>
     <w:p>
       <w:pPr>
         <w:pStyle w:val="ListParagraph"/>
-        <w:numPr>
-          <w:ilvl w:val="0"/>
-          <w:numId w:val="1"/>
-        </w:numPr>
-        <w:tabs>
-          <w:tab w:val="clear" w:pos="709"/>
-          <w:tab w:val="left" w:pos="4678" w:leader="none"/>
-        </w:tabs>
-        <w:rPr>
-          <w:rFonts w:ascii="Liberation Sans" w:hAnsi="Liberation Sans"/>
-        </w:rPr>
-      </w:pPr>
-      <w:r>
-        <w:fldChar w:fldCharType="begin"/>
-      </w:r>
-      <w:r>
-        <w:rPr>
-          <w:rFonts w:ascii="Liberation Sans" w:hAnsi="Liberation Sans"/>
-        </w:rPr>
-        <w:instrText xml:space="preserve">Test</w:instrText>
-      </w:r>
-      <w:r>
-        <w:rPr>
-          <w:rFonts w:ascii="Liberation Sans" w:hAnsi="Liberation Sans"/>
-        </w:rPr>
-      </w:r>
-      <w:r>
-        <w:rPr>
-          <w:rFonts w:ascii="Liberation Sans" w:hAnsi="Liberation Sans"/>
-        </w:rPr>
-        <w:fldChar w:fldCharType="separate"/>
-      </w:r>
-      <w:r>
-        <w:rPr>
-          <w:rFonts w:ascii="Liberation Sans" w:hAnsi="Liberation Sans"/>
-        </w:rPr>
-      </w:r>
-      <w:r>
-        <w:rPr>
-          <w:rFonts w:ascii="Liberation Sans" w:hAnsi="Liberation Sans"/>
-          <w:bCs/>
-          <w:lang w:val="fr-CH"/>
-        </w:rPr>
-        <w:t>{{choice.label}}</w:t>
-      </w:r>
-      <w:r>
-        <w:rPr>
-          <w:rFonts w:ascii="Liberation Sans" w:hAnsi="Liberation Sans"/>
-        </w:rPr>
-      </w:r>
-      <w:r>
-        <w:rPr>
-          <w:rFonts w:ascii="Liberation Sans" w:hAnsi="Liberation Sans"/>
-        </w:rPr>
-        <w:fldChar w:fldCharType="end"/>
+        <w:widowControl/>
+        <w:suppressAutoHyphens w:val="true"/>
+        <w:bidi w:val="0"/>
+        <w:spacing w:before="0" w:after="0"/>
+        <w:ind w:left="0" w:right="0" w:hanging="0"/>
+        <w:contextualSpacing/>
+        <w:jc w:val="left"/>
+        <w:rPr>
+          <w:rFonts w:ascii="Liberation Sans" w:hAnsi="Liberation Sans"/>
+        </w:rPr>
+      </w:pPr>
+      <w:r>
+        <w:rPr/>
+        <w:t>-</w:t>
       </w:r>
     </w:p>
     <w:p>
       <w:pPr>
         <w:pStyle w:val="ListParagraph"/>
-        <w:numPr>
-          <w:ilvl w:val="0"/>
-          <w:numId w:val="0"/>
-        </w:numPr>
-        <w:tabs>
-          <w:tab w:val="clear" w:pos="709"/>
-          <w:tab w:val="left" w:pos="4678" w:leader="none"/>
-        </w:tabs>
-        <w:ind w:left="0" w:hanging="0"/>
-        <w:rPr>
-          <w:rFonts w:ascii="Liberation Sans" w:hAnsi="Liberation Sans"/>
-        </w:rPr>
-      </w:pPr>
-      <w:r>
-        <w:fldChar w:fldCharType="begin"/>
-      </w:r>
-      <w:r>
-        <w:rPr>
-          <w:rFonts w:ascii="Liberation Sans" w:hAnsi="Liberation Sans"/>
-        </w:rPr>
-        <w:instrText xml:space="preserve">Test</w:instrText>
-      </w:r>
-      <w:r>
-        <w:rPr>
-          <w:rFonts w:ascii="Liberation Sans" w:hAnsi="Liberation Sans"/>
-        </w:rPr>
-      </w:r>
-      <w:r>
-        <w:rPr>
-          <w:rFonts w:ascii="Liberation Sans" w:hAnsi="Liberation Sans"/>
-        </w:rPr>
-        <w:fldChar w:fldCharType="separate"/>
-      </w:r>
-      <w:r>
-        <w:rPr>
-          <w:rFonts w:ascii="Liberation Sans" w:hAnsi="Liberation Sans"/>
-        </w:rPr>
-      </w:r>
-      <w:r>
-        <w:rPr>
-          <w:rFonts w:ascii="Liberation Sans" w:hAnsi="Liberation Sans"/>
-          <w:bCs/>
-          <w:lang w:val="fr-CH"/>
-        </w:rPr>
-        <w:t>{%p endfor %}</w:t>
-      </w:r>
-    </w:p>
-    <w:p>
-      <w:pPr>
-        <w:pStyle w:val="ListParagraph"/>
-        <w:ind w:left="720" w:hanging="0"/>
-        <w:rPr>
-          <w:rFonts w:ascii="Liberation Sans" w:hAnsi="Liberation Sans"/>
-        </w:rPr>
-      </w:pPr>
-      <w:r>
-        <w:rPr>
-          <w:rFonts w:ascii="Liberation Sans" w:hAnsi="Liberation Sans"/>
-          <w:bCs/>
-          <w:lang w:val="fr-CH"/>
-        </w:rPr>
-        <w:t>{%p endif %}</w:t>
-      </w:r>
-    </w:p>
-    <w:p>
-      <w:pPr>
-        <w:pStyle w:val="ListParagraph"/>
-        <w:ind w:left="720" w:hanging="0"/>
-        <w:rPr>
-          <w:rFonts w:ascii="Liberation Sans" w:hAnsi="Liberation Sans"/>
-        </w:rPr>
-      </w:pPr>
-      <w:r>
-        <w:rPr>
-          <w:rFonts w:ascii="Liberation Sans" w:hAnsi="Liberation Sans"/>
-          <w:bCs/>
-          <w:lang w:val="fr-CH"/>
-        </w:rPr>
-        <w:t>{%p endfor %}</w:t>
-      </w:r>
-    </w:p>
-    <w:p>
-      <w:pPr>
-        <w:pStyle w:val="ListParagraph"/>
-        <w:ind w:left="720" w:hanging="0"/>
-        <w:rPr>
-          <w:rFonts w:ascii="Liberation Sans" w:hAnsi="Liberation Sans"/>
-        </w:rPr>
-      </w:pPr>
-      <w:r>
-        <w:rPr>
-          <w:rFonts w:ascii="Liberation Sans" w:hAnsi="Liberation Sans"/>
-          <w:bCs/>
-          <w:lang w:val="fr-CH"/>
-        </w:rPr>
-        <w:t>{%p endfor %}</w:t>
-      </w:r>
-      <w:r>
-        <w:rPr>
-          <w:rFonts w:ascii="Liberation Sans" w:hAnsi="Liberation Sans"/>
-        </w:rPr>
-      </w:r>
-      <w:r>
-        <w:rPr>
-          <w:rFonts w:ascii="Liberation Sans" w:hAnsi="Liberation Sans"/>
-        </w:rPr>
-        <w:fldChar w:fldCharType="end"/>
+        <w:widowControl/>
+        <w:suppressAutoHyphens w:val="true"/>
+        <w:bidi w:val="0"/>
+        <w:spacing w:before="0" w:after="0"/>
+        <w:ind w:left="0" w:right="0" w:hanging="0"/>
+        <w:contextualSpacing/>
+        <w:jc w:val="left"/>
+        <w:rPr>
+          <w:rFonts w:ascii="Liberation Sans" w:hAnsi="Liberation Sans"/>
+        </w:rPr>
+      </w:pPr>
+      <w:r>
+        <w:rPr/>
+        <w:t>{% endif %}</w:t>
       </w:r>
     </w:p>
     <w:p>
@@ -2927,7 +2763,9 @@
         </w:rPr>
       </w:pPr>
       <w:r>
-        <w:rPr/>
+        <w:rPr>
+          <w:rFonts w:ascii="Liberation Sans" w:hAnsi="Liberation Sans"/>
+        </w:rPr>
       </w:r>
     </w:p>
     <w:p>
@@ -2973,7 +2811,7 @@
         <w:docPartGallery w:val="Page Numbers (Top of Page)"/>
         <w:docPartUnique w:val="true"/>
       </w:docPartObj>
-      <w:id w:val="1187307831"/>
+      <w:id w:val="1414573845"/>
     </w:sdtPr>
     <w:sdtContent>
       <w:p>
@@ -3231,273 +3069,6 @@
     </w:sdtContent>
   </w:sdt>
 </w:ftr>
-</file>
-
-<file path=word/numbering.xml><?xml version="1.0" encoding="utf-8"?>
-<w:numbering xmlns:w="http://schemas.openxmlformats.org/wordprocessingml/2006/main" xmlns:o="urn:schemas-microsoft-com:office:office" xmlns:r="http://schemas.openxmlformats.org/officeDocument/2006/relationships" xmlns:v="urn:schemas-microsoft-com:vml" xmlns:mc="http://schemas.openxmlformats.org/markup-compatibility/2006" xmlns:w14="http://schemas.microsoft.com/office/word/2010/wordml" mc:Ignorable="w14">
-  <w:abstractNum w:abstractNumId="1">
-    <w:lvl w:ilvl="0">
-      <w:start w:val="1"/>
-      <w:numFmt w:val="bullet"/>
-      <w:lvlText w:val=""/>
-      <w:lvlJc w:val="left"/>
-      <w:pPr>
-        <w:tabs>
-          <w:tab w:val="num" w:pos="0"/>
-        </w:tabs>
-        <w:ind w:left="720" w:hanging="360"/>
-      </w:pPr>
-      <w:rPr>
-        <w:rFonts w:ascii="Symbol" w:hAnsi="Symbol" w:cs="Symbol" w:hint="default"/>
-      </w:rPr>
-    </w:lvl>
-    <w:lvl w:ilvl="1">
-      <w:start w:val="1"/>
-      <w:numFmt w:val="bullet"/>
-      <w:lvlText w:val="o"/>
-      <w:lvlJc w:val="left"/>
-      <w:pPr>
-        <w:tabs>
-          <w:tab w:val="num" w:pos="0"/>
-        </w:tabs>
-        <w:ind w:left="1440" w:hanging="360"/>
-      </w:pPr>
-      <w:rPr>
-        <w:rFonts w:ascii="Courier New" w:hAnsi="Courier New" w:cs="Courier New" w:hint="default"/>
-      </w:rPr>
-    </w:lvl>
-    <w:lvl w:ilvl="2">
-      <w:start w:val="1"/>
-      <w:numFmt w:val="bullet"/>
-      <w:lvlText w:val=""/>
-      <w:lvlJc w:val="left"/>
-      <w:pPr>
-        <w:tabs>
-          <w:tab w:val="num" w:pos="0"/>
-        </w:tabs>
-        <w:ind w:left="2160" w:hanging="360"/>
-      </w:pPr>
-      <w:rPr>
-        <w:rFonts w:ascii="Wingdings" w:hAnsi="Wingdings" w:cs="Wingdings" w:hint="default"/>
-      </w:rPr>
-    </w:lvl>
-    <w:lvl w:ilvl="3">
-      <w:start w:val="1"/>
-      <w:numFmt w:val="bullet"/>
-      <w:lvlText w:val=""/>
-      <w:lvlJc w:val="left"/>
-      <w:pPr>
-        <w:tabs>
-          <w:tab w:val="num" w:pos="0"/>
-        </w:tabs>
-        <w:ind w:left="2880" w:hanging="360"/>
-      </w:pPr>
-      <w:rPr>
-        <w:rFonts w:ascii="Symbol" w:hAnsi="Symbol" w:cs="Symbol" w:hint="default"/>
-      </w:rPr>
-    </w:lvl>
-    <w:lvl w:ilvl="4">
-      <w:start w:val="1"/>
-      <w:numFmt w:val="bullet"/>
-      <w:lvlText w:val="o"/>
-      <w:lvlJc w:val="left"/>
-      <w:pPr>
-        <w:tabs>
-          <w:tab w:val="num" w:pos="0"/>
-        </w:tabs>
-        <w:ind w:left="3600" w:hanging="360"/>
-      </w:pPr>
-      <w:rPr>
-        <w:rFonts w:ascii="Courier New" w:hAnsi="Courier New" w:cs="Courier New" w:hint="default"/>
-      </w:rPr>
-    </w:lvl>
-    <w:lvl w:ilvl="5">
-      <w:start w:val="1"/>
-      <w:numFmt w:val="bullet"/>
-      <w:lvlText w:val=""/>
-      <w:lvlJc w:val="left"/>
-      <w:pPr>
-        <w:tabs>
-          <w:tab w:val="num" w:pos="0"/>
-        </w:tabs>
-        <w:ind w:left="4320" w:hanging="360"/>
-      </w:pPr>
-      <w:rPr>
-        <w:rFonts w:ascii="Wingdings" w:hAnsi="Wingdings" w:cs="Wingdings" w:hint="default"/>
-      </w:rPr>
-    </w:lvl>
-    <w:lvl w:ilvl="6">
-      <w:start w:val="1"/>
-      <w:numFmt w:val="bullet"/>
-      <w:lvlText w:val=""/>
-      <w:lvlJc w:val="left"/>
-      <w:pPr>
-        <w:tabs>
-          <w:tab w:val="num" w:pos="0"/>
-        </w:tabs>
-        <w:ind w:left="5040" w:hanging="360"/>
-      </w:pPr>
-      <w:rPr>
-        <w:rFonts w:ascii="Symbol" w:hAnsi="Symbol" w:cs="Symbol" w:hint="default"/>
-      </w:rPr>
-    </w:lvl>
-    <w:lvl w:ilvl="7">
-      <w:start w:val="1"/>
-      <w:numFmt w:val="bullet"/>
-      <w:lvlText w:val="o"/>
-      <w:lvlJc w:val="left"/>
-      <w:pPr>
-        <w:tabs>
-          <w:tab w:val="num" w:pos="0"/>
-        </w:tabs>
-        <w:ind w:left="5760" w:hanging="360"/>
-      </w:pPr>
-      <w:rPr>
-        <w:rFonts w:ascii="Courier New" w:hAnsi="Courier New" w:cs="Courier New" w:hint="default"/>
-      </w:rPr>
-    </w:lvl>
-    <w:lvl w:ilvl="8">
-      <w:start w:val="1"/>
-      <w:numFmt w:val="bullet"/>
-      <w:lvlText w:val=""/>
-      <w:lvlJc w:val="left"/>
-      <w:pPr>
-        <w:tabs>
-          <w:tab w:val="num" w:pos="0"/>
-        </w:tabs>
-        <w:ind w:left="6480" w:hanging="360"/>
-      </w:pPr>
-      <w:rPr>
-        <w:rFonts w:ascii="Wingdings" w:hAnsi="Wingdings" w:cs="Wingdings" w:hint="default"/>
-      </w:rPr>
-    </w:lvl>
-  </w:abstractNum>
-  <w:abstractNum w:abstractNumId="2">
-    <w:lvl w:ilvl="0">
-      <w:start w:val="1"/>
-      <w:numFmt w:val="none"/>
-      <w:suff w:val="nothing"/>
-      <w:lvlText w:val=""/>
-      <w:lvlJc w:val="left"/>
-      <w:pPr>
-        <w:tabs>
-          <w:tab w:val="num" w:pos="0"/>
-        </w:tabs>
-        <w:ind w:left="0" w:hanging="0"/>
-      </w:pPr>
-    </w:lvl>
-    <w:lvl w:ilvl="1">
-      <w:start w:val="1"/>
-      <w:numFmt w:val="none"/>
-      <w:suff w:val="nothing"/>
-      <w:lvlText w:val=""/>
-      <w:lvlJc w:val="left"/>
-      <w:pPr>
-        <w:tabs>
-          <w:tab w:val="num" w:pos="0"/>
-        </w:tabs>
-        <w:ind w:left="0" w:hanging="0"/>
-      </w:pPr>
-    </w:lvl>
-    <w:lvl w:ilvl="2">
-      <w:start w:val="1"/>
-      <w:numFmt w:val="none"/>
-      <w:suff w:val="nothing"/>
-      <w:lvlText w:val=""/>
-      <w:lvlJc w:val="left"/>
-      <w:pPr>
-        <w:tabs>
-          <w:tab w:val="num" w:pos="0"/>
-        </w:tabs>
-        <w:ind w:left="0" w:hanging="0"/>
-      </w:pPr>
-    </w:lvl>
-    <w:lvl w:ilvl="3">
-      <w:start w:val="1"/>
-      <w:numFmt w:val="none"/>
-      <w:suff w:val="nothing"/>
-      <w:lvlText w:val=""/>
-      <w:lvlJc w:val="left"/>
-      <w:pPr>
-        <w:tabs>
-          <w:tab w:val="num" w:pos="0"/>
-        </w:tabs>
-        <w:ind w:left="0" w:hanging="0"/>
-      </w:pPr>
-    </w:lvl>
-    <w:lvl w:ilvl="4">
-      <w:start w:val="1"/>
-      <w:numFmt w:val="none"/>
-      <w:suff w:val="nothing"/>
-      <w:lvlText w:val=""/>
-      <w:lvlJc w:val="left"/>
-      <w:pPr>
-        <w:tabs>
-          <w:tab w:val="num" w:pos="0"/>
-        </w:tabs>
-        <w:ind w:left="0" w:hanging="0"/>
-      </w:pPr>
-    </w:lvl>
-    <w:lvl w:ilvl="5">
-      <w:start w:val="1"/>
-      <w:numFmt w:val="none"/>
-      <w:suff w:val="nothing"/>
-      <w:lvlText w:val=""/>
-      <w:lvlJc w:val="left"/>
-      <w:pPr>
-        <w:tabs>
-          <w:tab w:val="num" w:pos="0"/>
-        </w:tabs>
-        <w:ind w:left="0" w:hanging="0"/>
-      </w:pPr>
-    </w:lvl>
-    <w:lvl w:ilvl="6">
-      <w:start w:val="1"/>
-      <w:numFmt w:val="none"/>
-      <w:suff w:val="nothing"/>
-      <w:lvlText w:val=""/>
-      <w:lvlJc w:val="left"/>
-      <w:pPr>
-        <w:tabs>
-          <w:tab w:val="num" w:pos="0"/>
-        </w:tabs>
-        <w:ind w:left="0" w:hanging="0"/>
-      </w:pPr>
-    </w:lvl>
-    <w:lvl w:ilvl="7">
-      <w:start w:val="1"/>
-      <w:numFmt w:val="none"/>
-      <w:suff w:val="nothing"/>
-      <w:lvlText w:val=""/>
-      <w:lvlJc w:val="left"/>
-      <w:pPr>
-        <w:tabs>
-          <w:tab w:val="num" w:pos="0"/>
-        </w:tabs>
-        <w:ind w:left="0" w:hanging="0"/>
-      </w:pPr>
-    </w:lvl>
-    <w:lvl w:ilvl="8">
-      <w:start w:val="1"/>
-      <w:numFmt w:val="none"/>
-      <w:suff w:val="nothing"/>
-      <w:lvlText w:val=""/>
-      <w:lvlJc w:val="left"/>
-      <w:pPr>
-        <w:tabs>
-          <w:tab w:val="num" w:pos="0"/>
-        </w:tabs>
-        <w:ind w:left="0" w:hanging="0"/>
-      </w:pPr>
-    </w:lvl>
-  </w:abstractNum>
-  <w:num w:numId="1">
-    <w:abstractNumId w:val="1"/>
-  </w:num>
-  <w:num w:numId="2">
-    <w:abstractNumId w:val="2"/>
-  </w:num>
-</w:numbering>
 </file>
 
 <file path=word/styles.xml><?xml version="1.0" encoding="utf-8"?>

</xml_diff>

<commit_message>
fix(gr): fix the eingabequittung
* Download the pdf by click on the "submit" button
* Remove the "Download Eingabequittung" button
* Expand the checkbox text for the "Eingabequittung"
* Fix the timezone issue in the "uploaded at" date
* Rename the "created at" date to "uploaded at"
* Add bullet points in the "Eingabequittung" in the documents section
* Don't show personal data if there is none
* Remove coordinates in the "Eingabequittung"
</commit_message>
<xml_diff>
--- a/document-merge-service/kt_gr/templatefiles/eingabequittung.docx
+++ b/document-merge-service/kt_gr/templatefiles/eingabequittung.docx
@@ -194,7 +194,7 @@
       </w:pPr>
       <w:r>
         <w:rPr/>
-        <w:t>Dossier-Nr. {{ caseId }}</w:t>
+        <w:t>Dossier-Nr. {{ dossierNr }}</w:t>
       </w:r>
     </w:p>
     <w:p>
@@ -204,6 +204,16 @@
       </w:pPr>
       <w:r>
         <w:rPr/>
+      </w:r>
+    </w:p>
+    <w:p>
+      <w:pPr>
+        <w:pStyle w:val="Normal"/>
+        <w:rPr/>
+      </w:pPr>
+      <w:r>
+        <w:rPr/>
+        <w:t>{% if applicants %}</w:t>
       </w:r>
     </w:p>
     <w:p>
@@ -354,49 +364,47 @@
     <w:p>
       <w:pPr>
         <w:pStyle w:val="Normal"/>
-        <w:rPr>
-          <w:sz w:val="21"/>
-          <w:szCs w:val="21"/>
-        </w:rPr>
-      </w:pPr>
-      <w:r>
-        <w:rPr>
-          <w:sz w:val="21"/>
-          <w:szCs w:val="21"/>
-        </w:rPr>
-        <w:t>{% if not applicants %}</w:t>
-      </w:r>
-    </w:p>
-    <w:p>
-      <w:pPr>
-        <w:pStyle w:val="Normal"/>
-        <w:rPr>
-          <w:sz w:val="21"/>
-          <w:szCs w:val="21"/>
-        </w:rPr>
-      </w:pPr>
-      <w:r>
-        <w:rPr>
-          <w:sz w:val="21"/>
-          <w:szCs w:val="21"/>
-        </w:rPr>
-        <w:t>-</w:t>
-      </w:r>
-    </w:p>
-    <w:p>
-      <w:pPr>
-        <w:pStyle w:val="Normal"/>
-        <w:rPr>
-          <w:sz w:val="21"/>
-          <w:szCs w:val="21"/>
-        </w:rPr>
-      </w:pPr>
-      <w:r>
-        <w:rPr>
-          <w:sz w:val="21"/>
-          <w:szCs w:val="21"/>
+        <w:tabs>
+          <w:tab w:val="clear" w:pos="709"/>
+          <w:tab w:val="left" w:pos="3686" w:leader="none"/>
+        </w:tabs>
+        <w:rPr>
+          <w:sz w:val="21"/>
+          <w:szCs w:val="21"/>
+        </w:rPr>
+      </w:pPr>
+      <w:r>
+        <w:rPr>
+          <w:sz w:val="21"/>
+          <w:szCs w:val="21"/>
+        </w:rPr>
+      </w:r>
+    </w:p>
+    <w:p>
+      <w:pPr>
+        <w:pStyle w:val="Normal"/>
+        <w:tabs>
+          <w:tab w:val="clear" w:pos="709"/>
+          <w:tab w:val="right" w:pos="9072" w:leader="dot"/>
+        </w:tabs>
+        <w:rPr>
+          <w:sz w:val="22"/>
+          <w:szCs w:val="22"/>
+        </w:rPr>
+      </w:pPr>
+      <w:r>
+        <w:rPr>
+          <w:sz w:val="22"/>
+          <w:szCs w:val="22"/>
         </w:rPr>
         <w:t>{% endif %}</w:t>
+      </w:r>
+      <w:r>
+        <w:rPr>
+          <w:sz w:val="21"/>
+          <w:szCs w:val="21"/>
+        </w:rPr>
+        <w:t>{% if landowners %}</w:t>
       </w:r>
     </w:p>
     <w:p>
@@ -624,53 +632,42 @@
     <w:p>
       <w:pPr>
         <w:pStyle w:val="Normal"/>
-        <w:rPr>
-          <w:sz w:val="21"/>
-          <w:szCs w:val="21"/>
-        </w:rPr>
-      </w:pPr>
-      <w:r>
-        <w:rPr>
-          <w:sz w:val="21"/>
-          <w:szCs w:val="21"/>
-        </w:rPr>
-        <w:t>{% if not landowners %}</w:t>
-      </w:r>
-    </w:p>
-    <w:p>
-      <w:pPr>
-        <w:pStyle w:val="Normal"/>
-        <w:rPr>
-          <w:sz w:val="21"/>
-          <w:szCs w:val="21"/>
-        </w:rPr>
-      </w:pPr>
-      <w:r>
-        <w:rPr>
-          <w:sz w:val="21"/>
-          <w:szCs w:val="21"/>
-        </w:rPr>
-        <w:t>-</w:t>
-      </w:r>
-    </w:p>
-    <w:p>
-      <w:pPr>
-        <w:pStyle w:val="Normal"/>
+        <w:tabs>
+          <w:tab w:val="clear" w:pos="709"/>
+          <w:tab w:val="left" w:pos="4536" w:leader="none"/>
+        </w:tabs>
+        <w:rPr>
+          <w:sz w:val="21"/>
+          <w:szCs w:val="21"/>
+        </w:rPr>
+      </w:pPr>
+      <w:r>
+        <w:rPr>
+          <w:sz w:val="21"/>
+          <w:szCs w:val="21"/>
+        </w:rPr>
+      </w:r>
+    </w:p>
+    <w:p>
+      <w:pPr>
+        <w:pStyle w:val="Normal"/>
+        <w:tabs>
+          <w:tab w:val="clear" w:pos="709"/>
+          <w:tab w:val="left" w:pos="4536" w:leader="none"/>
+        </w:tabs>
+        <w:rPr>
+          <w:sz w:val="21"/>
+          <w:szCs w:val="21"/>
+        </w:rPr>
+      </w:pPr>
+      <w:r>
         <w:rPr>
           <w:rFonts w:ascii="Liberation Sans" w:hAnsi="Liberation Sans"/>
           <w:sz w:val="21"/>
           <w:szCs w:val="21"/>
           <w:lang w:val="fr-CH"/>
         </w:rPr>
-      </w:pPr>
-      <w:r>
-        <w:rPr>
-          <w:rFonts w:ascii="Liberation Sans" w:hAnsi="Liberation Sans"/>
-          <w:sz w:val="21"/>
-          <w:szCs w:val="21"/>
-          <w:lang w:val="fr-CH"/>
-        </w:rPr>
-        <w:t>{% endif %}</w:t>
+        <w:t>{% endif %}{% if projectAuthors %}</w:t>
       </w:r>
     </w:p>
     <w:p>
@@ -946,38 +943,6 @@
     <w:p>
       <w:pPr>
         <w:pStyle w:val="Normal"/>
-        <w:rPr>
-          <w:sz w:val="21"/>
-          <w:szCs w:val="21"/>
-        </w:rPr>
-      </w:pPr>
-      <w:r>
-        <w:rPr>
-          <w:sz w:val="21"/>
-          <w:szCs w:val="21"/>
-        </w:rPr>
-        <w:t>{% if not projectAuthors %}</w:t>
-      </w:r>
-    </w:p>
-    <w:p>
-      <w:pPr>
-        <w:pStyle w:val="Normal"/>
-        <w:rPr>
-          <w:sz w:val="21"/>
-          <w:szCs w:val="21"/>
-        </w:rPr>
-      </w:pPr>
-      <w:r>
-        <w:rPr>
-          <w:sz w:val="21"/>
-          <w:szCs w:val="21"/>
-        </w:rPr>
-        <w:t>-</w:t>
-      </w:r>
-    </w:p>
-    <w:p>
-      <w:pPr>
-        <w:pStyle w:val="Normal"/>
         <w:tabs>
           <w:tab w:val="clear" w:pos="709"/>
           <w:tab w:val="left" w:pos="4536" w:leader="none"/>
@@ -992,22 +957,21 @@
           <w:sz w:val="21"/>
           <w:szCs w:val="21"/>
         </w:rPr>
+      </w:r>
+    </w:p>
+    <w:p>
+      <w:pPr>
+        <w:pStyle w:val="Normal"/>
+        <w:rPr>
+          <w:rFonts w:ascii="Liberation Sans" w:hAnsi="Liberation Sans"/>
+        </w:rPr>
+      </w:pPr>
+      <w:r>
+        <w:rPr>
+          <w:rFonts w:ascii="Liberation Sans" w:hAnsi="Liberation Sans"/>
+          <w:lang w:val="fr-CH"/>
+        </w:rPr>
         <w:t>{% endif %}</w:t>
-      </w:r>
-    </w:p>
-    <w:p>
-      <w:pPr>
-        <w:pStyle w:val="Normal"/>
-        <w:rPr>
-          <w:rFonts w:ascii="Liberation Sans" w:hAnsi="Liberation Sans"/>
-          <w:lang w:val="fr-CH"/>
-        </w:rPr>
-      </w:pPr>
-      <w:r>
-        <w:rPr>
-          <w:rFonts w:ascii="Liberation Sans" w:hAnsi="Liberation Sans"/>
-          <w:lang w:val="fr-CH"/>
-        </w:rPr>
       </w:r>
     </w:p>
     <w:p>
@@ -1374,101 +1338,6 @@
         <w:tabs>
           <w:tab w:val="clear" w:pos="709"/>
           <w:tab w:val="left" w:pos="3328" w:leader="none"/>
-        </w:tabs>
-        <w:rPr>
-          <w:rFonts w:ascii="Liberation Sans" w:hAnsi="Liberation Sans"/>
-        </w:rPr>
-      </w:pPr>
-      <w:r>
-        <w:rPr>
-          <w:rFonts w:ascii="Liberation Sans" w:hAnsi="Liberation Sans"/>
-        </w:rPr>
-      </w:r>
-    </w:p>
-    <w:p>
-      <w:pPr>
-        <w:pStyle w:val="Normal"/>
-        <w:tabs>
-          <w:tab w:val="clear" w:pos="709"/>
-          <w:tab w:val="left" w:pos="3328" w:leader="none"/>
-        </w:tabs>
-        <w:rPr/>
-      </w:pPr>
-      <w:r>
-        <w:rPr>
-          <w:rFonts w:ascii="Liberation Sans" w:hAnsi="Liberation Sans"/>
-          <w:b/>
-        </w:rPr>
-        <w:t>Koordinaten</w:t>
-      </w:r>
-      <w:r>
-        <w:rPr>
-          <w:rFonts w:ascii="Liberation Sans" w:hAnsi="Liberation Sans"/>
-        </w:rPr>
-        <w:tab/>
-      </w:r>
-      <w:r>
-        <w:fldChar w:fldCharType="begin"/>
-      </w:r>
-      <w:r>
-        <w:rPr>
-          <w:rFonts w:ascii="Liberation Sans" w:hAnsi="Liberation Sans"/>
-        </w:rPr>
-        <w:instrText xml:space="preserve">Test</w:instrText>
-      </w:r>
-      <w:r>
-        <w:rPr>
-          <w:rFonts w:ascii="Liberation Sans" w:hAnsi="Liberation Sans"/>
-        </w:rPr>
-      </w:r>
-      <w:r>
-        <w:rPr>
-          <w:rFonts w:ascii="Liberation Sans" w:hAnsi="Liberation Sans"/>
-        </w:rPr>
-        <w:fldChar w:fldCharType="separate"/>
-      </w:r>
-      <w:r>
-        <w:rPr>
-          <w:rFonts w:ascii="Liberation Sans" w:hAnsi="Liberation Sans"/>
-        </w:rPr>
-      </w:r>
-      <w:r>
-        <w:rPr>
-          <w:rFonts w:ascii="Liberation Sans" w:hAnsi="Liberation Sans"/>
-          <w:bCs/>
-        </w:rPr>
-        <w:t>{% if coordNorth %}{{ coordNorth[0] }}{% else %}-{% endif %} / {% if coordEast %}{{coordEast[0]}}{% else %}-{% endif %}</w:t>
-      </w:r>
-    </w:p>
-    <w:p>
-      <w:pPr>
-        <w:pStyle w:val="Normal"/>
-        <w:tabs>
-          <w:tab w:val="clear" w:pos="709"/>
-          <w:tab w:val="left" w:pos="2977" w:leader="none"/>
-        </w:tabs>
-        <w:rPr>
-          <w:rFonts w:ascii="Liberation Sans" w:hAnsi="Liberation Sans"/>
-        </w:rPr>
-      </w:pPr>
-      <w:r>
-        <w:rPr>
-          <w:rFonts w:ascii="Liberation Sans" w:hAnsi="Liberation Sans"/>
-        </w:rPr>
-      </w:r>
-      <w:r>
-        <w:rPr>
-          <w:rFonts w:ascii="Liberation Sans" w:hAnsi="Liberation Sans"/>
-        </w:rPr>
-        <w:fldChar w:fldCharType="end"/>
-      </w:r>
-    </w:p>
-    <w:p>
-      <w:pPr>
-        <w:pStyle w:val="Normal"/>
-        <w:tabs>
-          <w:tab w:val="clear" w:pos="709"/>
-          <w:tab w:val="left" w:pos="2977" w:leader="none"/>
         </w:tabs>
         <w:rPr>
           <w:rFonts w:ascii="Liberation Sans" w:hAnsi="Liberation Sans"/>
@@ -1562,23 +1431,7 @@
           <w:bCs/>
           <w:lang w:val="fr-CH"/>
         </w:rPr>
-        <w:t xml:space="preserve">{% for document in </w:t>
-      </w:r>
-      <w:r>
-        <w:rPr>
-          <w:rFonts w:ascii="Liberation Sans" w:hAnsi="Liberation Sans"/>
-          <w:bCs/>
-          <w:lang w:val="fr-CH"/>
-        </w:rPr>
-        <w:t>documents</w:t>
-      </w:r>
-      <w:r>
-        <w:rPr>
-          <w:rFonts w:ascii="Liberation Sans" w:hAnsi="Liberation Sans"/>
-          <w:bCs/>
-          <w:lang w:val="fr-CH"/>
-        </w:rPr>
-        <w:t xml:space="preserve"> %}</w:t>
+        <w:t>{% for document in documents %}</w:t>
       </w:r>
       <w:r>
         <w:rPr>
@@ -1595,15 +1448,21 @@
     <w:p>
       <w:pPr>
         <w:pStyle w:val="ListParagraph"/>
+        <w:widowControl/>
         <w:numPr>
           <w:ilvl w:val="0"/>
-          <w:numId w:val="0"/>
+          <w:numId w:val="1"/>
         </w:numPr>
         <w:tabs>
           <w:tab w:val="clear" w:pos="709"/>
           <w:tab w:val="left" w:pos="4678" w:leader="none"/>
         </w:tabs>
-        <w:ind w:left="0" w:hanging="0"/>
+        <w:suppressAutoHyphens w:val="true"/>
+        <w:bidi w:val="0"/>
+        <w:spacing w:before="0" w:after="0"/>
+        <w:ind w:left="0" w:right="0" w:firstLine="449"/>
+        <w:contextualSpacing/>
+        <w:jc w:val="left"/>
         <w:rPr>
           <w:rFonts w:ascii="Liberation Sans" w:hAnsi="Liberation Sans"/>
         </w:rPr>
@@ -1729,15 +1588,7 @@
       </w:pPr>
       <w:r>
         <w:rPr/>
-        <w:t xml:space="preserve">{% if not </w:t>
-      </w:r>
-      <w:r>
-        <w:rPr/>
-        <w:t>documents</w:t>
-      </w:r>
-      <w:r>
-        <w:rPr/>
-        <w:t xml:space="preserve"> %}</w:t>
+        <w:t>{% if not documents %}</w:t>
       </w:r>
     </w:p>
     <w:p>
@@ -2099,46 +1950,7 @@
           <w:sz w:val="21"/>
           <w:szCs w:val="21"/>
         </w:rPr>
-        <w:t>{% endif %}</w:t>
-      </w:r>
-    </w:p>
-    <w:p>
-      <w:pPr>
-        <w:pStyle w:val="Normal"/>
-        <w:tabs>
-          <w:tab w:val="clear" w:pos="709"/>
-          <w:tab w:val="left" w:pos="4678" w:leader="none"/>
-        </w:tabs>
-        <w:rPr>
-          <w:rFonts w:ascii="Liberation Sans" w:hAnsi="Liberation Sans"/>
-        </w:rPr>
-      </w:pPr>
-      <w:r>
-        <w:rPr>
-          <w:rFonts w:ascii="Liberation Sans" w:hAnsi="Liberation Sans"/>
-        </w:rPr>
-      </w:r>
-    </w:p>
-    <w:p>
-      <w:pPr>
-        <w:pStyle w:val="Normal"/>
-        <w:tabs>
-          <w:tab w:val="clear" w:pos="709"/>
-          <w:tab w:val="left" w:pos="4678" w:leader="none"/>
-        </w:tabs>
-        <w:rPr>
-          <w:rFonts w:ascii="Liberation Sans" w:hAnsi="Liberation Sans"/>
-          <w:sz w:val="21"/>
-          <w:szCs w:val="21"/>
-        </w:rPr>
-      </w:pPr>
-      <w:r>
-        <w:rPr>
-          <w:rFonts w:ascii="Liberation Sans" w:hAnsi="Liberation Sans"/>
-          <w:sz w:val="21"/>
-          <w:szCs w:val="21"/>
-        </w:rPr>
-        <w:t>{% if landowners %}</w:t>
+        <w:t>{% endif %}{% if landowners %}</w:t>
       </w:r>
     </w:p>
     <w:p>
@@ -2372,77 +2184,7 @@
           <w:sz w:val="21"/>
           <w:szCs w:val="21"/>
         </w:rPr>
-        <w:t>{% endif %}</w:t>
-      </w:r>
-    </w:p>
-    <w:p>
-      <w:pPr>
-        <w:pStyle w:val="Normal"/>
-        <w:tabs>
-          <w:tab w:val="clear" w:pos="709"/>
-          <w:tab w:val="left" w:pos="4678" w:leader="none"/>
-        </w:tabs>
-        <w:rPr>
-          <w:rFonts w:ascii="Liberation Sans" w:hAnsi="Liberation Sans"/>
-        </w:rPr>
-      </w:pPr>
-      <w:r>
-        <w:fldChar w:fldCharType="begin"/>
-      </w:r>
-      <w:r>
-        <w:rPr>
-          <w:rFonts w:ascii="Liberation Sans" w:hAnsi="Liberation Sans"/>
-        </w:rPr>
-        <w:instrText xml:space="preserve">Test</w:instrText>
-      </w:r>
-      <w:r>
-        <w:rPr>
-          <w:rFonts w:ascii="Liberation Sans" w:hAnsi="Liberation Sans"/>
-        </w:rPr>
-      </w:r>
-      <w:r>
-        <w:rPr>
-          <w:rFonts w:ascii="Liberation Sans" w:hAnsi="Liberation Sans"/>
-        </w:rPr>
-        <w:fldChar w:fldCharType="separate"/>
-      </w:r>
-      <w:r>
-        <w:rPr>
-          <w:rFonts w:ascii="Liberation Sans" w:hAnsi="Liberation Sans"/>
-        </w:rPr>
-      </w:r>
-      <w:r>
-        <w:rPr>
-          <w:rFonts w:ascii="Liberation Sans" w:hAnsi="Liberation Sans"/>
-        </w:rPr>
-      </w:r>
-      <w:r>
-        <w:rPr>
-          <w:rFonts w:ascii="Liberation Sans" w:hAnsi="Liberation Sans"/>
-        </w:rPr>
-        <w:fldChar w:fldCharType="end"/>
-      </w:r>
-    </w:p>
-    <w:p>
-      <w:pPr>
-        <w:pStyle w:val="Normal"/>
-        <w:tabs>
-          <w:tab w:val="clear" w:pos="709"/>
-          <w:tab w:val="left" w:pos="4678" w:leader="none"/>
-        </w:tabs>
-        <w:rPr>
-          <w:rFonts w:ascii="Liberation Sans" w:hAnsi="Liberation Sans"/>
-          <w:sz w:val="21"/>
-          <w:szCs w:val="21"/>
-        </w:rPr>
-      </w:pPr>
-      <w:r>
-        <w:rPr>
-          <w:rFonts w:ascii="Liberation Sans" w:hAnsi="Liberation Sans"/>
-          <w:sz w:val="21"/>
-          <w:szCs w:val="21"/>
-        </w:rPr>
-        <w:t>{% if projectAuthors %}</w:t>
+        <w:t>{% endif %}{% if projectAuthors %}</w:t>
       </w:r>
     </w:p>
     <w:p>
@@ -2677,40 +2419,6 @@
           <w:szCs w:val="21"/>
         </w:rPr>
         <w:t>{% endif %}</w:t>
-      </w:r>
-    </w:p>
-    <w:p>
-      <w:pPr>
-        <w:pStyle w:val="Normal"/>
-        <w:tabs>
-          <w:tab w:val="clear" w:pos="709"/>
-          <w:tab w:val="left" w:pos="4678" w:leader="none"/>
-        </w:tabs>
-        <w:rPr>
-          <w:rFonts w:ascii="Liberation Sans" w:hAnsi="Liberation Sans"/>
-        </w:rPr>
-      </w:pPr>
-      <w:r>
-        <w:rPr>
-          <w:rFonts w:ascii="Liberation Sans" w:hAnsi="Liberation Sans"/>
-        </w:rPr>
-      </w:r>
-    </w:p>
-    <w:p>
-      <w:pPr>
-        <w:pStyle w:val="Normal"/>
-        <w:tabs>
-          <w:tab w:val="clear" w:pos="709"/>
-          <w:tab w:val="left" w:pos="4678" w:leader="none"/>
-        </w:tabs>
-        <w:rPr>
-          <w:rFonts w:ascii="Liberation Sans" w:hAnsi="Liberation Sans"/>
-        </w:rPr>
-      </w:pPr>
-      <w:r>
-        <w:rPr>
-          <w:rFonts w:ascii="Liberation Sans" w:hAnsi="Liberation Sans"/>
-        </w:rPr>
       </w:r>
     </w:p>
     <w:p>
@@ -2811,7 +2519,7 @@
         <w:docPartGallery w:val="Page Numbers (Top of Page)"/>
         <w:docPartUnique w:val="true"/>
       </w:docPartObj>
-      <w:id w:val="1414573845"/>
+      <w:id w:val="1224141829"/>
     </w:sdtPr>
     <w:sdtContent>
       <w:p>
@@ -2877,7 +2585,7 @@
             <w:sz w:val="16"/>
             <w:szCs w:val="16"/>
           </w:rPr>
-          <w:t>{{ caseId }}</w:t>
+          <w:t>{{ dossierNr }}</w:t>
         </w:r>
         <w:r>
           <w:rPr>
@@ -2931,7 +2639,7 @@
             <w:sz w:val="16"/>
             <w:szCs w:val="16"/>
           </w:rPr>
-          <w:t>{{ createdAt }}</w:t>
+          <w:t>{{ uploadedAt }}</w:t>
         </w:r>
         <w:r>
           <w:rPr>
@@ -3001,7 +2709,7 @@
             <w:szCs w:val="16"/>
             <w:bCs/>
           </w:rPr>
-          <w:t>3</w:t>
+          <w:t>1</w:t>
         </w:r>
         <w:r>
           <w:rPr>
@@ -3054,7 +2762,7 @@
             <w:szCs w:val="16"/>
             <w:bCs/>
           </w:rPr>
-          <w:t>3</w:t>
+          <w:t>2</w:t>
         </w:r>
         <w:r>
           <w:rPr>
@@ -3069,6 +2777,273 @@
     </w:sdtContent>
   </w:sdt>
 </w:ftr>
+</file>
+
+<file path=word/numbering.xml><?xml version="1.0" encoding="utf-8"?>
+<w:numbering xmlns:w="http://schemas.openxmlformats.org/wordprocessingml/2006/main" xmlns:o="urn:schemas-microsoft-com:office:office" xmlns:r="http://schemas.openxmlformats.org/officeDocument/2006/relationships" xmlns:v="urn:schemas-microsoft-com:vml" xmlns:mc="http://schemas.openxmlformats.org/markup-compatibility/2006" xmlns:w14="http://schemas.microsoft.com/office/word/2010/wordml" mc:Ignorable="w14">
+  <w:abstractNum w:abstractNumId="1">
+    <w:lvl w:ilvl="0">
+      <w:start w:val="1"/>
+      <w:numFmt w:val="bullet"/>
+      <w:lvlText w:val=""/>
+      <w:lvlJc w:val="left"/>
+      <w:pPr>
+        <w:tabs>
+          <w:tab w:val="num" w:pos="720"/>
+        </w:tabs>
+        <w:ind w:left="720" w:hanging="360"/>
+      </w:pPr>
+      <w:rPr>
+        <w:rFonts w:ascii="Symbol" w:hAnsi="Symbol" w:cs="Symbol" w:hint="default"/>
+      </w:rPr>
+    </w:lvl>
+    <w:lvl w:ilvl="1">
+      <w:start w:val="1"/>
+      <w:numFmt w:val="bullet"/>
+      <w:lvlText w:val=""/>
+      <w:lvlJc w:val="left"/>
+      <w:pPr>
+        <w:tabs>
+          <w:tab w:val="num" w:pos="1080"/>
+        </w:tabs>
+        <w:ind w:left="1080" w:hanging="360"/>
+      </w:pPr>
+      <w:rPr>
+        <w:rFonts w:ascii="Symbol" w:hAnsi="Symbol" w:cs="Symbol" w:hint="default"/>
+      </w:rPr>
+    </w:lvl>
+    <w:lvl w:ilvl="2">
+      <w:start w:val="1"/>
+      <w:numFmt w:val="bullet"/>
+      <w:lvlText w:val=""/>
+      <w:lvlJc w:val="left"/>
+      <w:pPr>
+        <w:tabs>
+          <w:tab w:val="num" w:pos="1440"/>
+        </w:tabs>
+        <w:ind w:left="1440" w:hanging="360"/>
+      </w:pPr>
+      <w:rPr>
+        <w:rFonts w:ascii="Symbol" w:hAnsi="Symbol" w:cs="Symbol" w:hint="default"/>
+      </w:rPr>
+    </w:lvl>
+    <w:lvl w:ilvl="3">
+      <w:start w:val="1"/>
+      <w:numFmt w:val="bullet"/>
+      <w:lvlText w:val=""/>
+      <w:lvlJc w:val="left"/>
+      <w:pPr>
+        <w:tabs>
+          <w:tab w:val="num" w:pos="1800"/>
+        </w:tabs>
+        <w:ind w:left="1800" w:hanging="360"/>
+      </w:pPr>
+      <w:rPr>
+        <w:rFonts w:ascii="Symbol" w:hAnsi="Symbol" w:cs="Symbol" w:hint="default"/>
+      </w:rPr>
+    </w:lvl>
+    <w:lvl w:ilvl="4">
+      <w:start w:val="1"/>
+      <w:numFmt w:val="bullet"/>
+      <w:lvlText w:val=""/>
+      <w:lvlJc w:val="left"/>
+      <w:pPr>
+        <w:tabs>
+          <w:tab w:val="num" w:pos="2160"/>
+        </w:tabs>
+        <w:ind w:left="2160" w:hanging="360"/>
+      </w:pPr>
+      <w:rPr>
+        <w:rFonts w:ascii="Symbol" w:hAnsi="Symbol" w:cs="Symbol" w:hint="default"/>
+      </w:rPr>
+    </w:lvl>
+    <w:lvl w:ilvl="5">
+      <w:start w:val="1"/>
+      <w:numFmt w:val="bullet"/>
+      <w:lvlText w:val=""/>
+      <w:lvlJc w:val="left"/>
+      <w:pPr>
+        <w:tabs>
+          <w:tab w:val="num" w:pos="2520"/>
+        </w:tabs>
+        <w:ind w:left="2520" w:hanging="360"/>
+      </w:pPr>
+      <w:rPr>
+        <w:rFonts w:ascii="Symbol" w:hAnsi="Symbol" w:cs="Symbol" w:hint="default"/>
+      </w:rPr>
+    </w:lvl>
+    <w:lvl w:ilvl="6">
+      <w:start w:val="1"/>
+      <w:numFmt w:val="bullet"/>
+      <w:lvlText w:val=""/>
+      <w:lvlJc w:val="left"/>
+      <w:pPr>
+        <w:tabs>
+          <w:tab w:val="num" w:pos="2880"/>
+        </w:tabs>
+        <w:ind w:left="2880" w:hanging="360"/>
+      </w:pPr>
+      <w:rPr>
+        <w:rFonts w:ascii="Symbol" w:hAnsi="Symbol" w:cs="Symbol" w:hint="default"/>
+      </w:rPr>
+    </w:lvl>
+    <w:lvl w:ilvl="7">
+      <w:start w:val="1"/>
+      <w:numFmt w:val="bullet"/>
+      <w:lvlText w:val=""/>
+      <w:lvlJc w:val="left"/>
+      <w:pPr>
+        <w:tabs>
+          <w:tab w:val="num" w:pos="3240"/>
+        </w:tabs>
+        <w:ind w:left="3240" w:hanging="360"/>
+      </w:pPr>
+      <w:rPr>
+        <w:rFonts w:ascii="Symbol" w:hAnsi="Symbol" w:cs="Symbol" w:hint="default"/>
+      </w:rPr>
+    </w:lvl>
+    <w:lvl w:ilvl="8">
+      <w:start w:val="1"/>
+      <w:numFmt w:val="bullet"/>
+      <w:lvlText w:val=""/>
+      <w:lvlJc w:val="left"/>
+      <w:pPr>
+        <w:tabs>
+          <w:tab w:val="num" w:pos="3600"/>
+        </w:tabs>
+        <w:ind w:left="3600" w:hanging="360"/>
+      </w:pPr>
+      <w:rPr>
+        <w:rFonts w:ascii="Symbol" w:hAnsi="Symbol" w:cs="Symbol" w:hint="default"/>
+      </w:rPr>
+    </w:lvl>
+  </w:abstractNum>
+  <w:abstractNum w:abstractNumId="2">
+    <w:lvl w:ilvl="0">
+      <w:start w:val="1"/>
+      <w:numFmt w:val="none"/>
+      <w:suff w:val="nothing"/>
+      <w:lvlText w:val=""/>
+      <w:lvlJc w:val="left"/>
+      <w:pPr>
+        <w:tabs>
+          <w:tab w:val="num" w:pos="0"/>
+        </w:tabs>
+        <w:ind w:left="0" w:hanging="0"/>
+      </w:pPr>
+    </w:lvl>
+    <w:lvl w:ilvl="1">
+      <w:start w:val="1"/>
+      <w:numFmt w:val="none"/>
+      <w:suff w:val="nothing"/>
+      <w:lvlText w:val=""/>
+      <w:lvlJc w:val="left"/>
+      <w:pPr>
+        <w:tabs>
+          <w:tab w:val="num" w:pos="0"/>
+        </w:tabs>
+        <w:ind w:left="0" w:hanging="0"/>
+      </w:pPr>
+    </w:lvl>
+    <w:lvl w:ilvl="2">
+      <w:start w:val="1"/>
+      <w:numFmt w:val="none"/>
+      <w:suff w:val="nothing"/>
+      <w:lvlText w:val=""/>
+      <w:lvlJc w:val="left"/>
+      <w:pPr>
+        <w:tabs>
+          <w:tab w:val="num" w:pos="0"/>
+        </w:tabs>
+        <w:ind w:left="0" w:hanging="0"/>
+      </w:pPr>
+    </w:lvl>
+    <w:lvl w:ilvl="3">
+      <w:start w:val="1"/>
+      <w:numFmt w:val="none"/>
+      <w:suff w:val="nothing"/>
+      <w:lvlText w:val=""/>
+      <w:lvlJc w:val="left"/>
+      <w:pPr>
+        <w:tabs>
+          <w:tab w:val="num" w:pos="0"/>
+        </w:tabs>
+        <w:ind w:left="0" w:hanging="0"/>
+      </w:pPr>
+    </w:lvl>
+    <w:lvl w:ilvl="4">
+      <w:start w:val="1"/>
+      <w:numFmt w:val="none"/>
+      <w:suff w:val="nothing"/>
+      <w:lvlText w:val=""/>
+      <w:lvlJc w:val="left"/>
+      <w:pPr>
+        <w:tabs>
+          <w:tab w:val="num" w:pos="0"/>
+        </w:tabs>
+        <w:ind w:left="0" w:hanging="0"/>
+      </w:pPr>
+    </w:lvl>
+    <w:lvl w:ilvl="5">
+      <w:start w:val="1"/>
+      <w:numFmt w:val="none"/>
+      <w:suff w:val="nothing"/>
+      <w:lvlText w:val=""/>
+      <w:lvlJc w:val="left"/>
+      <w:pPr>
+        <w:tabs>
+          <w:tab w:val="num" w:pos="0"/>
+        </w:tabs>
+        <w:ind w:left="0" w:hanging="0"/>
+      </w:pPr>
+    </w:lvl>
+    <w:lvl w:ilvl="6">
+      <w:start w:val="1"/>
+      <w:numFmt w:val="none"/>
+      <w:suff w:val="nothing"/>
+      <w:lvlText w:val=""/>
+      <w:lvlJc w:val="left"/>
+      <w:pPr>
+        <w:tabs>
+          <w:tab w:val="num" w:pos="0"/>
+        </w:tabs>
+        <w:ind w:left="0" w:hanging="0"/>
+      </w:pPr>
+    </w:lvl>
+    <w:lvl w:ilvl="7">
+      <w:start w:val="1"/>
+      <w:numFmt w:val="none"/>
+      <w:suff w:val="nothing"/>
+      <w:lvlText w:val=""/>
+      <w:lvlJc w:val="left"/>
+      <w:pPr>
+        <w:tabs>
+          <w:tab w:val="num" w:pos="0"/>
+        </w:tabs>
+        <w:ind w:left="0" w:hanging="0"/>
+      </w:pPr>
+    </w:lvl>
+    <w:lvl w:ilvl="8">
+      <w:start w:val="1"/>
+      <w:numFmt w:val="none"/>
+      <w:suff w:val="nothing"/>
+      <w:lvlText w:val=""/>
+      <w:lvlJc w:val="left"/>
+      <w:pPr>
+        <w:tabs>
+          <w:tab w:val="num" w:pos="0"/>
+        </w:tabs>
+        <w:ind w:left="0" w:hanging="0"/>
+      </w:pPr>
+    </w:lvl>
+  </w:abstractNum>
+  <w:num w:numId="1">
+    <w:abstractNumId w:val="1"/>
+  </w:num>
+  <w:num w:numId="2">
+    <w:abstractNumId w:val="2"/>
+  </w:num>
+</w:numbering>
 </file>
 
 <file path=word/styles.xml><?xml version="1.0" encoding="utf-8"?>
@@ -3586,6 +3561,13 @@
     <w:rsid w:val="009a3ca8"/>
     <w:rPr/>
   </w:style>
+  <w:style w:type="character" w:styleId="Bullets">
+    <w:name w:val="Bullets"/>
+    <w:qFormat/>
+    <w:rPr>
+      <w:rFonts w:ascii="OpenSymbol" w:hAnsi="OpenSymbol" w:eastAsia="OpenSymbol" w:cs="OpenSymbol"/>
+    </w:rPr>
+  </w:style>
   <w:style w:type="paragraph" w:styleId="Heading">
     <w:name w:val="Heading"/>
     <w:basedOn w:val="Normal"/>

</xml_diff>

<commit_message>
feat(so): list documents in signatures pdf export
</commit_message>
<xml_diff>
--- a/document-merge-service/kt_gr/templatefiles/eingabequittung.docx
+++ b/document-merge-service/kt_gr/templatefiles/eingabequittung.docx
@@ -5,7 +5,9 @@
     <w:p>
       <w:pPr>
         <w:pStyle w:val="Normal"/>
-        <w:rPr/>
+        <w:rPr>
+          <w:rFonts w:ascii="Arial" w:hAnsi="Arial"/>
+        </w:rPr>
       </w:pPr>
       <w:r>
         <w:rPr/>
@@ -59,87 +61,104 @@
     <w:p>
       <w:pPr>
         <w:pStyle w:val="Normal"/>
-        <w:rPr/>
-      </w:pPr>
-      <w:r>
-        <w:rPr/>
-      </w:r>
-    </w:p>
-    <w:p>
-      <w:pPr>
-        <w:pStyle w:val="Normal"/>
-        <w:rPr/>
-      </w:pPr>
-      <w:r>
-        <w:rPr/>
-      </w:r>
-    </w:p>
-    <w:p>
-      <w:pPr>
-        <w:pStyle w:val="Normal"/>
-        <w:rPr/>
-      </w:pPr>
-      <w:r>
-        <w:rPr/>
-      </w:r>
-    </w:p>
-    <w:p>
-      <w:pPr>
-        <w:pStyle w:val="Normal"/>
-        <w:rPr/>
-      </w:pPr>
-      <w:r>
-        <w:rPr/>
-      </w:r>
-    </w:p>
-    <w:p>
-      <w:pPr>
-        <w:pStyle w:val="Normal"/>
-        <w:rPr/>
-      </w:pPr>
-      <w:r>
-        <w:rPr/>
-      </w:r>
-    </w:p>
-    <w:p>
-      <w:pPr>
-        <w:pStyle w:val="Normal"/>
-        <w:rPr/>
-      </w:pPr>
-      <w:r>
-        <w:rPr/>
-      </w:r>
-    </w:p>
-    <w:p>
-      <w:pPr>
-        <w:pStyle w:val="Normal"/>
+        <w:rPr>
+          <w:rFonts w:ascii="Arial" w:hAnsi="Arial"/>
+        </w:rPr>
+      </w:pPr>
+      <w:r>
+        <w:rPr/>
+      </w:r>
+    </w:p>
+    <w:p>
+      <w:pPr>
+        <w:pStyle w:val="Normal"/>
+        <w:rPr>
+          <w:rFonts w:ascii="Arial" w:hAnsi="Arial"/>
+        </w:rPr>
+      </w:pPr>
+      <w:r>
+        <w:rPr/>
+      </w:r>
+    </w:p>
+    <w:p>
+      <w:pPr>
+        <w:pStyle w:val="Normal"/>
+        <w:rPr>
+          <w:rFonts w:ascii="Arial" w:hAnsi="Arial"/>
+        </w:rPr>
+      </w:pPr>
+      <w:r>
+        <w:rPr/>
+      </w:r>
+    </w:p>
+    <w:p>
+      <w:pPr>
+        <w:pStyle w:val="Normal"/>
+        <w:rPr>
+          <w:rFonts w:ascii="Arial" w:hAnsi="Arial"/>
+        </w:rPr>
+      </w:pPr>
+      <w:r>
+        <w:rPr/>
+      </w:r>
+    </w:p>
+    <w:p>
+      <w:pPr>
+        <w:pStyle w:val="Normal"/>
+        <w:rPr>
+          <w:rFonts w:ascii="Arial" w:hAnsi="Arial"/>
+        </w:rPr>
+      </w:pPr>
+      <w:r>
+        <w:rPr/>
+      </w:r>
+    </w:p>
+    <w:p>
+      <w:pPr>
+        <w:pStyle w:val="Normal"/>
+        <w:rPr>
+          <w:rFonts w:ascii="Arial" w:hAnsi="Arial"/>
+        </w:rPr>
+      </w:pPr>
+      <w:r>
+        <w:rPr/>
+      </w:r>
+    </w:p>
+    <w:p>
+      <w:pPr>
+        <w:pStyle w:val="Normal"/>
+        <w:rPr>
+          <w:rFonts w:ascii="Arial" w:hAnsi="Arial"/>
+        </w:rPr>
+      </w:pPr>
+      <w:r>
+        <w:fldChar w:fldCharType="begin"/>
+      </w:r>
+      <w:r>
         <w:rPr>
           <w:sz w:val="40"/>
           <w:szCs w:val="40"/>
         </w:rPr>
-      </w:pPr>
-      <w:r>
-        <w:fldChar w:fldCharType="begin"/>
+        <w:instrText xml:space="preserve">Test</w:instrText>
       </w:r>
       <w:r>
         <w:rPr>
           <w:sz w:val="40"/>
           <w:szCs w:val="40"/>
         </w:rPr>
-        <w:instrText xml:space="preserve">Test</w:instrText>
       </w:r>
       <w:r>
         <w:rPr>
           <w:sz w:val="40"/>
           <w:szCs w:val="40"/>
         </w:rPr>
+        <w:fldChar w:fldCharType="separate"/>
       </w:r>
       <w:r>
         <w:rPr>
           <w:sz w:val="40"/>
           <w:szCs w:val="40"/>
         </w:rPr>
-        <w:fldChar w:fldCharType="separate"/>
       </w:r>
       <w:r>
         <w:rPr>
@@ -149,48 +168,36 @@
       </w:r>
       <w:r>
         <w:rPr>
-          <w:rFonts w:ascii="Liberation Sans" w:hAnsi="Liberation Sans"/>
           <w:sz w:val="40"/>
           <w:szCs w:val="40"/>
         </w:rPr>
-        <w:t>{{ caseType }</w:t>
-      </w:r>
-      <w:r>
-        <w:rPr>
-          <w:rFonts w:ascii="Liberation Sans" w:hAnsi="Liberation Sans"/>
-          <w:bCs/>
+        <w:fldChar w:fldCharType="end"/>
+      </w:r>
+      <w:r>
+        <w:rPr>
           <w:sz w:val="40"/>
           <w:szCs w:val="40"/>
         </w:rPr>
-        <w:t>}</w:t>
-      </w:r>
-      <w:r>
-        <w:rPr>
-          <w:sz w:val="40"/>
-          <w:szCs w:val="40"/>
-        </w:rPr>
-      </w:r>
-      <w:r>
-        <w:rPr>
-          <w:sz w:val="40"/>
-          <w:szCs w:val="40"/>
-        </w:rPr>
-        <w:fldChar w:fldCharType="end"/>
-      </w:r>
-    </w:p>
-    <w:p>
-      <w:pPr>
-        <w:pStyle w:val="Normal"/>
-        <w:rPr/>
-      </w:pPr>
-      <w:r>
-        <w:rPr/>
-      </w:r>
-    </w:p>
-    <w:p>
-      <w:pPr>
-        <w:pStyle w:val="Normal"/>
-        <w:rPr/>
+        <w:t>{{ caseType }}</w:t>
+      </w:r>
+    </w:p>
+    <w:p>
+      <w:pPr>
+        <w:pStyle w:val="Normal"/>
+        <w:rPr>
+          <w:rFonts w:ascii="Arial" w:hAnsi="Arial"/>
+        </w:rPr>
+      </w:pPr>
+      <w:r>
+        <w:rPr/>
+      </w:r>
+    </w:p>
+    <w:p>
+      <w:pPr>
+        <w:pStyle w:val="Normal"/>
+        <w:rPr>
+          <w:rFonts w:ascii="Arial" w:hAnsi="Arial"/>
+        </w:rPr>
       </w:pPr>
       <w:r>
         <w:rPr/>
@@ -200,16 +207,20 @@
     <w:p>
       <w:pPr>
         <w:pStyle w:val="Normal"/>
-        <w:rPr/>
-      </w:pPr>
-      <w:r>
-        <w:rPr/>
-      </w:r>
-    </w:p>
-    <w:p>
-      <w:pPr>
-        <w:pStyle w:val="Normal"/>
-        <w:rPr/>
+        <w:rPr>
+          <w:rFonts w:ascii="Arial" w:hAnsi="Arial"/>
+        </w:rPr>
+      </w:pPr>
+      <w:r>
+        <w:rPr/>
+      </w:r>
+    </w:p>
+    <w:p>
+      <w:pPr>
+        <w:pStyle w:val="Normal"/>
+        <w:rPr>
+          <w:rFonts w:ascii="Arial" w:hAnsi="Arial"/>
+        </w:rPr>
       </w:pPr>
       <w:r>
         <w:rPr/>
@@ -220,12 +231,11 @@
       <w:pPr>
         <w:pStyle w:val="Normal"/>
         <w:rPr>
-          <w:rFonts w:ascii="Liberation Sans" w:hAnsi="Liberation Sans"/>
-        </w:rPr>
-      </w:pPr>
-      <w:r>
-        <w:rPr>
-          <w:rFonts w:ascii="Liberation Sans" w:hAnsi="Liberation Sans"/>
+          <w:rFonts w:ascii="Arial" w:hAnsi="Arial"/>
+        </w:rPr>
+      </w:pPr>
+      <w:r>
+        <w:rPr>
           <w:b/>
           <w:sz w:val="30"/>
           <w:szCs w:val="30"/>
@@ -241,6 +251,7 @@
           <w:tab w:val="right" w:pos="9072" w:leader="dot"/>
         </w:tabs>
         <w:rPr>
+          <w:rFonts w:ascii="Arial" w:hAnsi="Arial"/>
           <w:sz w:val="22"/>
           <w:szCs w:val="22"/>
         </w:rPr>
@@ -260,13 +271,11 @@
           <w:tab w:val="left" w:pos="3686" w:leader="none"/>
         </w:tabs>
         <w:rPr>
-          <w:sz w:val="21"/>
-          <w:szCs w:val="21"/>
-        </w:rPr>
-      </w:pPr>
-      <w:r>
-        <w:rPr>
-          <w:rFonts w:ascii="Liberation Sans" w:hAnsi="Liberation Sans"/>
+          <w:rFonts w:ascii="Arial" w:hAnsi="Arial"/>
+        </w:rPr>
+      </w:pPr>
+      <w:r>
+        <w:rPr>
           <w:sz w:val="21"/>
           <w:szCs w:val="21"/>
         </w:rPr>
@@ -281,13 +290,11 @@
           <w:tab w:val="left" w:pos="5672" w:leader="none"/>
         </w:tabs>
         <w:rPr>
-          <w:sz w:val="21"/>
-          <w:szCs w:val="21"/>
-        </w:rPr>
-      </w:pPr>
-      <w:r>
-        <w:rPr>
-          <w:rFonts w:ascii="Liberation Sans" w:hAnsi="Liberation Sans"/>
+          <w:rFonts w:ascii="Arial" w:hAnsi="Arial"/>
+        </w:rPr>
+      </w:pPr>
+      <w:r>
+        <w:rPr>
           <w:sz w:val="21"/>
           <w:szCs w:val="21"/>
         </w:rPr>
@@ -304,13 +311,11 @@
           <w:tab w:val="left" w:pos="5681" w:leader="none"/>
         </w:tabs>
         <w:rPr>
-          <w:sz w:val="21"/>
-          <w:szCs w:val="21"/>
-        </w:rPr>
-      </w:pPr>
-      <w:r>
-        <w:rPr>
-          <w:rFonts w:ascii="Liberation Sans" w:hAnsi="Liberation Sans"/>
+          <w:rFonts w:ascii="Arial" w:hAnsi="Arial"/>
+        </w:rPr>
+      </w:pPr>
+      <w:r>
+        <w:rPr>
           <w:sz w:val="21"/>
           <w:szCs w:val="21"/>
         </w:rPr>
@@ -327,13 +332,11 @@
           <w:tab w:val="left" w:pos="5044" w:leader="none"/>
         </w:tabs>
         <w:rPr>
-          <w:sz w:val="21"/>
-          <w:szCs w:val="21"/>
-        </w:rPr>
-      </w:pPr>
-      <w:r>
-        <w:rPr>
-          <w:rFonts w:ascii="Liberation Sans" w:hAnsi="Liberation Sans"/>
+          <w:rFonts w:ascii="Arial" w:hAnsi="Arial"/>
+        </w:rPr>
+      </w:pPr>
+      <w:r>
+        <w:rPr>
           <w:sz w:val="21"/>
           <w:szCs w:val="21"/>
         </w:rPr>
@@ -348,13 +351,11 @@
           <w:tab w:val="left" w:pos="3686" w:leader="none"/>
         </w:tabs>
         <w:rPr>
-          <w:sz w:val="21"/>
-          <w:szCs w:val="21"/>
-        </w:rPr>
-      </w:pPr>
-      <w:r>
-        <w:rPr>
-          <w:rFonts w:ascii="Liberation Sans" w:hAnsi="Liberation Sans"/>
+          <w:rFonts w:ascii="Arial" w:hAnsi="Arial"/>
+        </w:rPr>
+      </w:pPr>
+      <w:r>
+        <w:rPr>
           <w:sz w:val="21"/>
           <w:szCs w:val="21"/>
         </w:rPr>
@@ -369,6 +370,7 @@
           <w:tab w:val="left" w:pos="3686" w:leader="none"/>
         </w:tabs>
         <w:rPr>
+          <w:rFonts w:ascii="Arial" w:hAnsi="Arial"/>
           <w:sz w:val="21"/>
           <w:szCs w:val="21"/>
         </w:rPr>
@@ -387,16 +389,15 @@
           <w:tab w:val="clear" w:pos="709"/>
           <w:tab w:val="right" w:pos="9072" w:leader="dot"/>
         </w:tabs>
+        <w:rPr>
+          <w:rFonts w:ascii="Arial" w:hAnsi="Arial"/>
+        </w:rPr>
+      </w:pPr>
+      <w:r>
         <w:rPr>
           <w:sz w:val="22"/>
           <w:szCs w:val="22"/>
         </w:rPr>
-      </w:pPr>
-      <w:r>
-        <w:rPr>
-          <w:sz w:val="22"/>
-          <w:szCs w:val="22"/>
-        </w:rPr>
         <w:t>{% endif %}</w:t>
       </w:r>
       <w:r>
@@ -411,12 +412,11 @@
       <w:pPr>
         <w:pStyle w:val="Normal"/>
         <w:rPr>
-          <w:rFonts w:ascii="Liberation Sans" w:hAnsi="Liberation Sans"/>
-        </w:rPr>
-      </w:pPr>
-      <w:r>
-        <w:rPr>
-          <w:rFonts w:ascii="Liberation Sans" w:hAnsi="Liberation Sans"/>
+          <w:rFonts w:ascii="Arial" w:hAnsi="Arial"/>
+        </w:rPr>
+      </w:pPr>
+      <w:r>
+        <w:rPr>
           <w:b/>
           <w:sz w:val="30"/>
           <w:szCs w:val="30"/>
@@ -428,13 +428,11 @@
       <w:pPr>
         <w:pStyle w:val="Normal"/>
         <w:rPr>
-          <w:rFonts w:ascii="Liberation Sans" w:hAnsi="Liberation Sans"/>
-        </w:rPr>
-      </w:pPr>
-      <w:r>
-        <w:rPr>
-          <w:rFonts w:ascii="Liberation Sans" w:hAnsi="Liberation Sans"/>
-        </w:rPr>
+          <w:rFonts w:ascii="Arial" w:hAnsi="Arial"/>
+        </w:rPr>
+      </w:pPr>
+      <w:r>
+        <w:rPr/>
       </w:r>
     </w:p>
     <w:p>
@@ -445,43 +443,31 @@
           <w:tab w:val="left" w:pos="4536" w:leader="none"/>
         </w:tabs>
         <w:rPr>
-          <w:rFonts w:ascii="Liberation Sans" w:hAnsi="Liberation Sans"/>
+          <w:rFonts w:ascii="Arial" w:hAnsi="Arial"/>
         </w:rPr>
       </w:pPr>
       <w:r>
         <w:fldChar w:fldCharType="begin"/>
       </w:r>
       <w:r>
-        <w:rPr>
-          <w:rFonts w:ascii="Liberation Sans" w:hAnsi="Liberation Sans"/>
-        </w:rPr>
+        <w:rPr/>
         <w:instrText xml:space="preserve">Test</w:instrText>
       </w:r>
       <w:r>
-        <w:rPr>
-          <w:rFonts w:ascii="Liberation Sans" w:hAnsi="Liberation Sans"/>
-        </w:rPr>
-      </w:r>
-      <w:r>
-        <w:rPr>
-          <w:rFonts w:ascii="Liberation Sans" w:hAnsi="Liberation Sans"/>
-        </w:rPr>
+        <w:rPr/>
+      </w:r>
+      <w:r>
+        <w:rPr/>
         <w:fldChar w:fldCharType="separate"/>
       </w:r>
       <w:r>
-        <w:rPr>
-          <w:rFonts w:ascii="Liberation Sans" w:hAnsi="Liberation Sans"/>
-        </w:rPr>
-      </w:r>
-      <w:r>
-        <w:rPr>
-          <w:rFonts w:ascii="Liberation Sans" w:hAnsi="Liberation Sans"/>
-        </w:rPr>
-      </w:r>
-      <w:r>
-        <w:rPr>
-          <w:rFonts w:ascii="Liberation Sans" w:hAnsi="Liberation Sans"/>
-        </w:rPr>
+        <w:rPr/>
+      </w:r>
+      <w:r>
+        <w:rPr/>
+      </w:r>
+      <w:r>
+        <w:rPr/>
         <w:fldChar w:fldCharType="end"/>
       </w:r>
       <w:r>
@@ -491,50 +477,43 @@
         <w:rPr>
           <w:sz w:val="21"/>
           <w:szCs w:val="21"/>
-          <w:rFonts w:ascii="Liberation Sans" w:hAnsi="Liberation Sans"/>
         </w:rPr>
         <w:instrText xml:space="preserve">Test</w:instrText>
       </w:r>
       <w:r>
         <w:rPr>
-          <w:rFonts w:ascii="Liberation Sans" w:hAnsi="Liberation Sans"/>
-          <w:sz w:val="21"/>
-          <w:szCs w:val="21"/>
-        </w:rPr>
-      </w:r>
-      <w:r>
-        <w:rPr>
-          <w:sz w:val="21"/>
-          <w:szCs w:val="21"/>
-          <w:rFonts w:ascii="Liberation Sans" w:hAnsi="Liberation Sans"/>
+          <w:sz w:val="21"/>
+          <w:szCs w:val="21"/>
+        </w:rPr>
+      </w:r>
+      <w:r>
+        <w:rPr>
+          <w:sz w:val="21"/>
+          <w:szCs w:val="21"/>
         </w:rPr>
         <w:fldChar w:fldCharType="separate"/>
       </w:r>
       <w:r>
         <w:rPr>
-          <w:rFonts w:ascii="Liberation Sans" w:hAnsi="Liberation Sans"/>
-          <w:sz w:val="21"/>
-          <w:szCs w:val="21"/>
-        </w:rPr>
-      </w:r>
-      <w:r>
-        <w:rPr>
-          <w:rFonts w:ascii="Liberation Sans" w:hAnsi="Liberation Sans"/>
-          <w:sz w:val="21"/>
-          <w:szCs w:val="21"/>
-        </w:rPr>
-      </w:r>
-      <w:r>
-        <w:rPr>
-          <w:sz w:val="21"/>
-          <w:szCs w:val="21"/>
-          <w:rFonts w:ascii="Liberation Sans" w:hAnsi="Liberation Sans"/>
+          <w:sz w:val="21"/>
+          <w:szCs w:val="21"/>
+        </w:rPr>
+      </w:r>
+      <w:r>
+        <w:rPr>
+          <w:sz w:val="21"/>
+          <w:szCs w:val="21"/>
+        </w:rPr>
+      </w:r>
+      <w:r>
+        <w:rPr>
+          <w:sz w:val="21"/>
+          <w:szCs w:val="21"/>
         </w:rPr>
         <w:fldChar w:fldCharType="end"/>
       </w:r>
       <w:r>
         <w:rPr>
-          <w:rFonts w:ascii="Liberation Sans" w:hAnsi="Liberation Sans"/>
           <w:sz w:val="21"/>
           <w:szCs w:val="21"/>
         </w:rPr>
@@ -549,13 +528,11 @@
           <w:tab w:val="left" w:pos="5672" w:leader="none"/>
         </w:tabs>
         <w:rPr>
-          <w:sz w:val="21"/>
-          <w:szCs w:val="21"/>
-        </w:rPr>
-      </w:pPr>
-      <w:r>
-        <w:rPr>
-          <w:rFonts w:ascii="Liberation Sans" w:hAnsi="Liberation Sans"/>
+          <w:rFonts w:ascii="Arial" w:hAnsi="Arial"/>
+        </w:rPr>
+      </w:pPr>
+      <w:r>
+        <w:rPr>
           <w:sz w:val="21"/>
           <w:szCs w:val="21"/>
         </w:rPr>
@@ -572,13 +549,11 @@
           <w:tab w:val="left" w:pos="5672" w:leader="none"/>
         </w:tabs>
         <w:rPr>
-          <w:sz w:val="21"/>
-          <w:szCs w:val="21"/>
-        </w:rPr>
-      </w:pPr>
-      <w:r>
-        <w:rPr>
-          <w:rFonts w:ascii="Liberation Sans" w:hAnsi="Liberation Sans"/>
+          <w:rFonts w:ascii="Arial" w:hAnsi="Arial"/>
+        </w:rPr>
+      </w:pPr>
+      <w:r>
+        <w:rPr>
           <w:sz w:val="21"/>
           <w:szCs w:val="21"/>
         </w:rPr>
@@ -595,13 +570,11 @@
           <w:tab w:val="left" w:pos="5044" w:leader="none"/>
         </w:tabs>
         <w:rPr>
-          <w:sz w:val="21"/>
-          <w:szCs w:val="21"/>
-        </w:rPr>
-      </w:pPr>
-      <w:r>
-        <w:rPr>
-          <w:rFonts w:ascii="Liberation Sans" w:hAnsi="Liberation Sans"/>
+          <w:rFonts w:ascii="Arial" w:hAnsi="Arial"/>
+        </w:rPr>
+      </w:pPr>
+      <w:r>
+        <w:rPr>
           <w:sz w:val="21"/>
           <w:szCs w:val="21"/>
         </w:rPr>
@@ -616,13 +589,11 @@
           <w:tab w:val="left" w:pos="4536" w:leader="none"/>
         </w:tabs>
         <w:rPr>
-          <w:sz w:val="21"/>
-          <w:szCs w:val="21"/>
-        </w:rPr>
-      </w:pPr>
-      <w:r>
-        <w:rPr>
-          <w:rFonts w:ascii="Liberation Sans" w:hAnsi="Liberation Sans"/>
+          <w:rFonts w:ascii="Arial" w:hAnsi="Arial"/>
+        </w:rPr>
+      </w:pPr>
+      <w:r>
+        <w:rPr>
           <w:sz w:val="21"/>
           <w:szCs w:val="21"/>
         </w:rPr>
@@ -637,6 +608,7 @@
           <w:tab w:val="left" w:pos="4536" w:leader="none"/>
         </w:tabs>
         <w:rPr>
+          <w:rFonts w:ascii="Arial" w:hAnsi="Arial"/>
           <w:sz w:val="21"/>
           <w:szCs w:val="21"/>
         </w:rPr>
@@ -656,13 +628,11 @@
           <w:tab w:val="left" w:pos="4536" w:leader="none"/>
         </w:tabs>
         <w:rPr>
-          <w:sz w:val="21"/>
-          <w:szCs w:val="21"/>
-        </w:rPr>
-      </w:pPr>
-      <w:r>
-        <w:rPr>
-          <w:rFonts w:ascii="Liberation Sans" w:hAnsi="Liberation Sans"/>
+          <w:rFonts w:ascii="Arial" w:hAnsi="Arial"/>
+        </w:rPr>
+      </w:pPr>
+      <w:r>
+        <w:rPr>
           <w:sz w:val="21"/>
           <w:szCs w:val="21"/>
           <w:lang w:val="fr-CH"/>
@@ -674,12 +644,11 @@
       <w:pPr>
         <w:pStyle w:val="Normal"/>
         <w:rPr>
-          <w:rFonts w:ascii="Liberation Sans" w:hAnsi="Liberation Sans"/>
-        </w:rPr>
-      </w:pPr>
-      <w:r>
-        <w:rPr>
-          <w:rFonts w:ascii="Liberation Sans" w:hAnsi="Liberation Sans"/>
+          <w:rFonts w:ascii="Arial" w:hAnsi="Arial"/>
+        </w:rPr>
+      </w:pPr>
+      <w:r>
+        <w:rPr>
           <w:b/>
           <w:sz w:val="30"/>
           <w:szCs w:val="30"/>
@@ -691,13 +660,11 @@
       <w:pPr>
         <w:pStyle w:val="Normal"/>
         <w:rPr>
-          <w:rFonts w:ascii="Liberation Sans" w:hAnsi="Liberation Sans"/>
-        </w:rPr>
-      </w:pPr>
-      <w:r>
-        <w:rPr>
-          <w:rFonts w:ascii="Liberation Sans" w:hAnsi="Liberation Sans"/>
-        </w:rPr>
+          <w:rFonts w:ascii="Arial" w:hAnsi="Arial"/>
+        </w:rPr>
+      </w:pPr>
+      <w:r>
+        <w:rPr/>
       </w:r>
     </w:p>
     <w:p>
@@ -708,43 +675,31 @@
           <w:tab w:val="left" w:pos="4536" w:leader="none"/>
         </w:tabs>
         <w:rPr>
-          <w:rFonts w:ascii="Liberation Sans" w:hAnsi="Liberation Sans"/>
+          <w:rFonts w:ascii="Arial" w:hAnsi="Arial"/>
         </w:rPr>
       </w:pPr>
       <w:r>
         <w:fldChar w:fldCharType="begin"/>
       </w:r>
       <w:r>
-        <w:rPr>
-          <w:rFonts w:ascii="Liberation Sans" w:hAnsi="Liberation Sans"/>
-        </w:rPr>
+        <w:rPr/>
         <w:instrText xml:space="preserve">Test</w:instrText>
       </w:r>
       <w:r>
-        <w:rPr>
-          <w:rFonts w:ascii="Liberation Sans" w:hAnsi="Liberation Sans"/>
-        </w:rPr>
-      </w:r>
-      <w:r>
-        <w:rPr>
-          <w:rFonts w:ascii="Liberation Sans" w:hAnsi="Liberation Sans"/>
-        </w:rPr>
+        <w:rPr/>
+      </w:r>
+      <w:r>
+        <w:rPr/>
         <w:fldChar w:fldCharType="separate"/>
       </w:r>
       <w:r>
-        <w:rPr>
-          <w:rFonts w:ascii="Liberation Sans" w:hAnsi="Liberation Sans"/>
-        </w:rPr>
-      </w:r>
-      <w:r>
-        <w:rPr>
-          <w:rFonts w:ascii="Liberation Sans" w:hAnsi="Liberation Sans"/>
-        </w:rPr>
-      </w:r>
-      <w:r>
-        <w:rPr>
-          <w:rFonts w:ascii="Liberation Sans" w:hAnsi="Liberation Sans"/>
-        </w:rPr>
+        <w:rPr/>
+      </w:r>
+      <w:r>
+        <w:rPr/>
+      </w:r>
+      <w:r>
+        <w:rPr/>
         <w:fldChar w:fldCharType="end"/>
       </w:r>
       <w:r>
@@ -754,44 +709,38 @@
         <w:rPr>
           <w:sz w:val="21"/>
           <w:szCs w:val="21"/>
-          <w:rFonts w:ascii="Liberation Sans" w:hAnsi="Liberation Sans"/>
         </w:rPr>
         <w:instrText xml:space="preserve">Test</w:instrText>
       </w:r>
       <w:r>
         <w:rPr>
-          <w:rFonts w:ascii="Liberation Sans" w:hAnsi="Liberation Sans"/>
-          <w:sz w:val="21"/>
-          <w:szCs w:val="21"/>
-        </w:rPr>
-      </w:r>
-      <w:r>
-        <w:rPr>
-          <w:sz w:val="21"/>
-          <w:szCs w:val="21"/>
-          <w:rFonts w:ascii="Liberation Sans" w:hAnsi="Liberation Sans"/>
+          <w:sz w:val="21"/>
+          <w:szCs w:val="21"/>
+        </w:rPr>
+      </w:r>
+      <w:r>
+        <w:rPr>
+          <w:sz w:val="21"/>
+          <w:szCs w:val="21"/>
         </w:rPr>
         <w:fldChar w:fldCharType="separate"/>
       </w:r>
       <w:r>
         <w:rPr>
-          <w:rFonts w:ascii="Liberation Sans" w:hAnsi="Liberation Sans"/>
-          <w:sz w:val="21"/>
-          <w:szCs w:val="21"/>
-        </w:rPr>
-      </w:r>
-      <w:r>
-        <w:rPr>
-          <w:rFonts w:ascii="Liberation Sans" w:hAnsi="Liberation Sans"/>
-          <w:sz w:val="21"/>
-          <w:szCs w:val="21"/>
-        </w:rPr>
-      </w:r>
-      <w:r>
-        <w:rPr>
-          <w:sz w:val="21"/>
-          <w:szCs w:val="21"/>
-          <w:rFonts w:ascii="Liberation Sans" w:hAnsi="Liberation Sans"/>
+          <w:sz w:val="21"/>
+          <w:szCs w:val="21"/>
+        </w:rPr>
+      </w:r>
+      <w:r>
+        <w:rPr>
+          <w:sz w:val="21"/>
+          <w:szCs w:val="21"/>
+        </w:rPr>
+      </w:r>
+      <w:r>
+        <w:rPr>
+          <w:sz w:val="21"/>
+          <w:szCs w:val="21"/>
         </w:rPr>
         <w:fldChar w:fldCharType="end"/>
       </w:r>
@@ -802,50 +751,43 @@
         <w:rPr>
           <w:sz w:val="21"/>
           <w:szCs w:val="21"/>
-          <w:rFonts w:ascii="Liberation Sans" w:hAnsi="Liberation Sans"/>
         </w:rPr>
         <w:instrText xml:space="preserve">Test</w:instrText>
       </w:r>
       <w:r>
         <w:rPr>
-          <w:rFonts w:ascii="Liberation Sans" w:hAnsi="Liberation Sans"/>
-          <w:sz w:val="21"/>
-          <w:szCs w:val="21"/>
-        </w:rPr>
-      </w:r>
-      <w:r>
-        <w:rPr>
-          <w:sz w:val="21"/>
-          <w:szCs w:val="21"/>
-          <w:rFonts w:ascii="Liberation Sans" w:hAnsi="Liberation Sans"/>
+          <w:sz w:val="21"/>
+          <w:szCs w:val="21"/>
+        </w:rPr>
+      </w:r>
+      <w:r>
+        <w:rPr>
+          <w:sz w:val="21"/>
+          <w:szCs w:val="21"/>
         </w:rPr>
         <w:fldChar w:fldCharType="separate"/>
       </w:r>
       <w:r>
         <w:rPr>
-          <w:rFonts w:ascii="Liberation Sans" w:hAnsi="Liberation Sans"/>
-          <w:sz w:val="21"/>
-          <w:szCs w:val="21"/>
-        </w:rPr>
-      </w:r>
-      <w:r>
-        <w:rPr>
-          <w:rFonts w:ascii="Liberation Sans" w:hAnsi="Liberation Sans"/>
-          <w:sz w:val="21"/>
-          <w:szCs w:val="21"/>
-        </w:rPr>
-      </w:r>
-      <w:r>
-        <w:rPr>
-          <w:sz w:val="21"/>
-          <w:szCs w:val="21"/>
-          <w:rFonts w:ascii="Liberation Sans" w:hAnsi="Liberation Sans"/>
+          <w:sz w:val="21"/>
+          <w:szCs w:val="21"/>
+        </w:rPr>
+      </w:r>
+      <w:r>
+        <w:rPr>
+          <w:sz w:val="21"/>
+          <w:szCs w:val="21"/>
+        </w:rPr>
+      </w:r>
+      <w:r>
+        <w:rPr>
+          <w:sz w:val="21"/>
+          <w:szCs w:val="21"/>
         </w:rPr>
         <w:fldChar w:fldCharType="end"/>
       </w:r>
       <w:r>
         <w:rPr>
-          <w:rFonts w:ascii="Liberation Sans" w:hAnsi="Liberation Sans"/>
           <w:sz w:val="21"/>
           <w:szCs w:val="21"/>
         </w:rPr>
@@ -860,13 +802,11 @@
           <w:tab w:val="left" w:pos="5672" w:leader="none"/>
         </w:tabs>
         <w:rPr>
-          <w:sz w:val="21"/>
-          <w:szCs w:val="21"/>
-        </w:rPr>
-      </w:pPr>
-      <w:r>
-        <w:rPr>
-          <w:rFonts w:ascii="Liberation Sans" w:hAnsi="Liberation Sans"/>
+          <w:rFonts w:ascii="Arial" w:hAnsi="Arial"/>
+        </w:rPr>
+      </w:pPr>
+      <w:r>
+        <w:rPr>
           <w:sz w:val="21"/>
           <w:szCs w:val="21"/>
         </w:rPr>
@@ -883,13 +823,11 @@
           <w:tab w:val="left" w:pos="5672" w:leader="none"/>
         </w:tabs>
         <w:rPr>
-          <w:sz w:val="21"/>
-          <w:szCs w:val="21"/>
-        </w:rPr>
-      </w:pPr>
-      <w:r>
-        <w:rPr>
-          <w:rFonts w:ascii="Liberation Sans" w:hAnsi="Liberation Sans"/>
+          <w:rFonts w:ascii="Arial" w:hAnsi="Arial"/>
+        </w:rPr>
+      </w:pPr>
+      <w:r>
+        <w:rPr>
           <w:sz w:val="21"/>
           <w:szCs w:val="21"/>
         </w:rPr>
@@ -906,13 +844,11 @@
           <w:tab w:val="left" w:pos="5044" w:leader="none"/>
         </w:tabs>
         <w:rPr>
-          <w:sz w:val="21"/>
-          <w:szCs w:val="21"/>
-        </w:rPr>
-      </w:pPr>
-      <w:r>
-        <w:rPr>
-          <w:rFonts w:ascii="Liberation Sans" w:hAnsi="Liberation Sans"/>
+          <w:rFonts w:ascii="Arial" w:hAnsi="Arial"/>
+        </w:rPr>
+      </w:pPr>
+      <w:r>
+        <w:rPr>
           <w:sz w:val="21"/>
           <w:szCs w:val="21"/>
         </w:rPr>
@@ -927,13 +863,11 @@
           <w:tab w:val="left" w:pos="4536" w:leader="none"/>
         </w:tabs>
         <w:rPr>
-          <w:sz w:val="21"/>
-          <w:szCs w:val="21"/>
-        </w:rPr>
-      </w:pPr>
-      <w:r>
-        <w:rPr>
-          <w:rFonts w:ascii="Liberation Sans" w:hAnsi="Liberation Sans"/>
+          <w:rFonts w:ascii="Arial" w:hAnsi="Arial"/>
+        </w:rPr>
+      </w:pPr>
+      <w:r>
+        <w:rPr>
           <w:sz w:val="21"/>
           <w:szCs w:val="21"/>
         </w:rPr>
@@ -948,27 +882,27 @@
           <w:tab w:val="left" w:pos="4536" w:leader="none"/>
         </w:tabs>
         <w:rPr>
-          <w:sz w:val="21"/>
-          <w:szCs w:val="21"/>
-        </w:rPr>
-      </w:pPr>
-      <w:r>
-        <w:rPr>
-          <w:sz w:val="21"/>
-          <w:szCs w:val="21"/>
-        </w:rPr>
-      </w:r>
-    </w:p>
-    <w:p>
-      <w:pPr>
-        <w:pStyle w:val="Normal"/>
-        <w:rPr>
-          <w:rFonts w:ascii="Liberation Sans" w:hAnsi="Liberation Sans"/>
-        </w:rPr>
-      </w:pPr>
-      <w:r>
-        <w:rPr>
-          <w:rFonts w:ascii="Liberation Sans" w:hAnsi="Liberation Sans"/>
+          <w:rFonts w:ascii="Arial" w:hAnsi="Arial"/>
+          <w:sz w:val="21"/>
+          <w:szCs w:val="21"/>
+        </w:rPr>
+      </w:pPr>
+      <w:r>
+        <w:rPr>
+          <w:sz w:val="21"/>
+          <w:szCs w:val="21"/>
+        </w:rPr>
+      </w:r>
+    </w:p>
+    <w:p>
+      <w:pPr>
+        <w:pStyle w:val="Normal"/>
+        <w:rPr>
+          <w:rFonts w:ascii="Arial" w:hAnsi="Arial"/>
+        </w:rPr>
+      </w:pPr>
+      <w:r>
+        <w:rPr>
           <w:lang w:val="fr-CH"/>
         </w:rPr>
         <w:t>{% endif %}</w:t>
@@ -978,12 +912,11 @@
       <w:pPr>
         <w:pStyle w:val="Normal"/>
         <w:rPr>
-          <w:rFonts w:ascii="Liberation Sans" w:hAnsi="Liberation Sans"/>
-        </w:rPr>
-      </w:pPr>
-      <w:r>
-        <w:rPr>
-          <w:rFonts w:ascii="Liberation Sans" w:hAnsi="Liberation Sans"/>
+          <w:rFonts w:ascii="Arial" w:hAnsi="Arial"/>
+        </w:rPr>
+      </w:pPr>
+      <w:r>
+        <w:rPr>
           <w:b/>
           <w:sz w:val="30"/>
           <w:szCs w:val="30"/>
@@ -995,13 +928,11 @@
       <w:pPr>
         <w:pStyle w:val="Normal"/>
         <w:rPr>
-          <w:rFonts w:ascii="Liberation Sans" w:hAnsi="Liberation Sans"/>
-        </w:rPr>
-      </w:pPr>
-      <w:r>
-        <w:rPr>
-          <w:rFonts w:ascii="Liberation Sans" w:hAnsi="Liberation Sans"/>
-        </w:rPr>
+          <w:rFonts w:ascii="Arial" w:hAnsi="Arial"/>
+        </w:rPr>
+      </w:pPr>
+      <w:r>
+        <w:rPr/>
       </w:r>
     </w:p>
     <w:p>
@@ -1011,77 +942,123 @@
           <w:tab w:val="clear" w:pos="709"/>
           <w:tab w:val="left" w:pos="3328" w:leader="none"/>
         </w:tabs>
-        <w:rPr/>
-      </w:pPr>
-      <w:r>
-        <w:rPr>
-          <w:rFonts w:ascii="Liberation Sans" w:hAnsi="Liberation Sans"/>
+        <w:rPr>
+          <w:rFonts w:ascii="Arial" w:hAnsi="Arial"/>
+        </w:rPr>
+      </w:pPr>
+      <w:r>
+        <w:rPr>
           <w:b/>
         </w:rPr>
         <w:t>Bezeichnung</w:t>
       </w:r>
       <w:r>
-        <w:rPr>
-          <w:rFonts w:ascii="Liberation Sans" w:hAnsi="Liberation Sans"/>
-        </w:rPr>
+        <w:rPr/>
         <w:t xml:space="preserve"> </w:t>
       </w:r>
       <w:r>
         <w:rPr>
-          <w:rFonts w:ascii="Liberation Sans" w:hAnsi="Liberation Sans"/>
           <w:b/>
         </w:rPr>
         <w:t>Vorhaben</w:t>
       </w:r>
       <w:r>
-        <w:rPr>
-          <w:rFonts w:ascii="Liberation Sans" w:hAnsi="Liberation Sans"/>
-        </w:rPr>
+        <w:rPr/>
         <w:tab/>
       </w:r>
       <w:r>
         <w:fldChar w:fldCharType="begin"/>
       </w:r>
       <w:r>
-        <w:rPr>
-          <w:rFonts w:ascii="Liberation Sans" w:hAnsi="Liberation Sans"/>
-        </w:rPr>
+        <w:rPr/>
         <w:instrText xml:space="preserve">Test</w:instrText>
       </w:r>
       <w:r>
-        <w:rPr>
-          <w:rFonts w:ascii="Liberation Sans" w:hAnsi="Liberation Sans"/>
-        </w:rPr>
-      </w:r>
-      <w:r>
-        <w:rPr>
-          <w:rFonts w:ascii="Liberation Sans" w:hAnsi="Liberation Sans"/>
-        </w:rPr>
+        <w:rPr/>
+      </w:r>
+      <w:r>
+        <w:rPr/>
         <w:fldChar w:fldCharType="separate"/>
       </w:r>
       <w:r>
-        <w:rPr>
-          <w:rFonts w:ascii="Liberation Sans" w:hAnsi="Liberation Sans"/>
-        </w:rPr>
-      </w:r>
-      <w:r>
-        <w:rPr>
-          <w:rFonts w:ascii="Liberation Sans" w:hAnsi="Liberation Sans"/>
-          <w:bCs/>
-        </w:rPr>
+        <w:rPr/>
+      </w:r>
+      <w:r>
+        <w:rPr/>
+      </w:r>
+      <w:r>
+        <w:rPr/>
+        <w:fldChar w:fldCharType="end"/>
+      </w:r>
+      <w:r>
+        <w:rPr/>
         <w:t>{% if descriptionHeader %}{{ descriptionHeader}}{% else %}-{% endif %}</w:t>
       </w:r>
-      <w:r>
-        <w:rPr>
-          <w:rFonts w:ascii="Liberation Sans" w:hAnsi="Liberation Sans"/>
-        </w:rPr>
-      </w:r>
-      <w:r>
-        <w:rPr>
-          <w:rFonts w:ascii="Liberation Sans" w:hAnsi="Liberation Sans"/>
-        </w:rPr>
+    </w:p>
+    <w:p>
+      <w:pPr>
+        <w:pStyle w:val="Normal"/>
+        <w:tabs>
+          <w:tab w:val="clear" w:pos="709"/>
+          <w:tab w:val="left" w:pos="3328" w:leader="none"/>
+        </w:tabs>
+        <w:rPr>
+          <w:rFonts w:ascii="Arial" w:hAnsi="Arial"/>
+        </w:rPr>
+      </w:pPr>
+      <w:r>
+        <w:rPr/>
+      </w:r>
+    </w:p>
+    <w:p>
+      <w:pPr>
+        <w:pStyle w:val="Normal"/>
+        <w:tabs>
+          <w:tab w:val="clear" w:pos="709"/>
+          <w:tab w:val="left" w:pos="3328" w:leader="none"/>
+        </w:tabs>
+        <w:rPr>
+          <w:rFonts w:ascii="Arial" w:hAnsi="Arial"/>
+        </w:rPr>
+      </w:pPr>
+      <w:r>
+        <w:rPr>
+          <w:b/>
+        </w:rPr>
+        <w:t>Gemeinde</w:t>
+      </w:r>
+      <w:r>
+        <w:rPr/>
+        <w:tab/>
+      </w:r>
+      <w:r>
+        <w:fldChar w:fldCharType="begin"/>
+      </w:r>
+      <w:r>
+        <w:rPr/>
+        <w:instrText xml:space="preserve">Test</w:instrText>
+      </w:r>
+      <w:r>
+        <w:rPr/>
+      </w:r>
+      <w:r>
+        <w:rPr/>
+        <w:fldChar w:fldCharType="separate"/>
+      </w:r>
+      <w:r>
+        <w:rPr/>
+      </w:r>
+      <w:r>
+        <w:rPr/>
+      </w:r>
+      <w:r>
+        <w:rPr/>
         <w:fldChar w:fldCharType="end"/>
       </w:r>
+      <w:r>
+        <w:rPr/>
+        <w:t>{% if municipalityHeader %}{{ municipalityHeader}}{% else %}-{% endif %}</w:t>
+      </w:r>
     </w:p>
     <w:p>
       <w:pPr>
@@ -1091,13 +1068,11 @@
           <w:tab w:val="left" w:pos="3328" w:leader="none"/>
         </w:tabs>
         <w:rPr>
-          <w:rFonts w:ascii="Liberation Sans" w:hAnsi="Liberation Sans"/>
-        </w:rPr>
-      </w:pPr>
-      <w:r>
-        <w:rPr>
-          <w:rFonts w:ascii="Liberation Sans" w:hAnsi="Liberation Sans"/>
-        </w:rPr>
+          <w:rFonts w:ascii="Arial" w:hAnsi="Arial"/>
+        </w:rPr>
+      </w:pPr>
+      <w:r>
+        <w:rPr/>
       </w:r>
     </w:p>
     <w:p>
@@ -1107,64 +1082,48 @@
           <w:tab w:val="clear" w:pos="709"/>
           <w:tab w:val="left" w:pos="3328" w:leader="none"/>
         </w:tabs>
-        <w:rPr/>
-      </w:pPr>
-      <w:r>
-        <w:rPr>
-          <w:rFonts w:ascii="Liberation Sans" w:hAnsi="Liberation Sans"/>
+        <w:rPr>
+          <w:rFonts w:ascii="Arial" w:hAnsi="Arial"/>
+        </w:rPr>
+      </w:pPr>
+      <w:r>
+        <w:rPr>
           <w:b/>
         </w:rPr>
-        <w:t>Gemeinde</w:t>
-      </w:r>
-      <w:r>
-        <w:rPr>
-          <w:rFonts w:ascii="Liberation Sans" w:hAnsi="Liberation Sans"/>
-        </w:rPr>
+        <w:t>Adresse</w:t>
+      </w:r>
+      <w:r>
+        <w:rPr/>
         <w:tab/>
       </w:r>
       <w:r>
         <w:fldChar w:fldCharType="begin"/>
       </w:r>
       <w:r>
-        <w:rPr>
-          <w:rFonts w:ascii="Liberation Sans" w:hAnsi="Liberation Sans"/>
-        </w:rPr>
+        <w:rPr/>
         <w:instrText xml:space="preserve">Test</w:instrText>
       </w:r>
       <w:r>
-        <w:rPr>
-          <w:rFonts w:ascii="Liberation Sans" w:hAnsi="Liberation Sans"/>
-        </w:rPr>
-      </w:r>
-      <w:r>
-        <w:rPr>
-          <w:rFonts w:ascii="Liberation Sans" w:hAnsi="Liberation Sans"/>
-        </w:rPr>
+        <w:rPr/>
+      </w:r>
+      <w:r>
+        <w:rPr/>
         <w:fldChar w:fldCharType="separate"/>
       </w:r>
       <w:r>
-        <w:rPr>
-          <w:rFonts w:ascii="Liberation Sans" w:hAnsi="Liberation Sans"/>
-        </w:rPr>
-      </w:r>
-      <w:r>
-        <w:rPr>
-          <w:rFonts w:ascii="Liberation Sans" w:hAnsi="Liberation Sans"/>
-          <w:bCs/>
-        </w:rPr>
-        <w:t>{% if municipalityHeader %}{{ municipalityHeader}}{% else %}-{% endif %}</w:t>
-      </w:r>
-      <w:r>
-        <w:rPr>
-          <w:rFonts w:ascii="Liberation Sans" w:hAnsi="Liberation Sans"/>
-        </w:rPr>
-      </w:r>
-      <w:r>
-        <w:rPr>
-          <w:rFonts w:ascii="Liberation Sans" w:hAnsi="Liberation Sans"/>
-        </w:rPr>
+        <w:rPr/>
+      </w:r>
+      <w:r>
+        <w:rPr/>
+      </w:r>
+      <w:r>
+        <w:rPr/>
         <w:fldChar w:fldCharType="end"/>
       </w:r>
+      <w:r>
+        <w:rPr/>
+        <w:t>{% if addressHeader %}{{ addressHeader }}{% else %}-{% endif %}</w:t>
+      </w:r>
     </w:p>
     <w:p>
       <w:pPr>
@@ -1174,13 +1133,11 @@
           <w:tab w:val="left" w:pos="3328" w:leader="none"/>
         </w:tabs>
         <w:rPr>
-          <w:rFonts w:ascii="Liberation Sans" w:hAnsi="Liberation Sans"/>
-        </w:rPr>
-      </w:pPr>
-      <w:r>
-        <w:rPr>
-          <w:rFonts w:ascii="Liberation Sans" w:hAnsi="Liberation Sans"/>
-        </w:rPr>
+          <w:rFonts w:ascii="Arial" w:hAnsi="Arial"/>
+        </w:rPr>
+      </w:pPr>
+      <w:r>
+        <w:rPr/>
       </w:r>
     </w:p>
     <w:p>
@@ -1190,64 +1147,48 @@
           <w:tab w:val="clear" w:pos="709"/>
           <w:tab w:val="left" w:pos="3328" w:leader="none"/>
         </w:tabs>
-        <w:rPr/>
-      </w:pPr>
-      <w:r>
-        <w:rPr>
-          <w:rFonts w:ascii="Liberation Sans" w:hAnsi="Liberation Sans"/>
+        <w:rPr>
+          <w:rFonts w:ascii="Arial" w:hAnsi="Arial"/>
+        </w:rPr>
+      </w:pPr>
+      <w:r>
+        <w:rPr>
           <w:b/>
         </w:rPr>
-        <w:t>Adresse</w:t>
-      </w:r>
-      <w:r>
-        <w:rPr>
-          <w:rFonts w:ascii="Liberation Sans" w:hAnsi="Liberation Sans"/>
-        </w:rPr>
+        <w:t>Grundstücksnummer</w:t>
+      </w:r>
+      <w:r>
+        <w:rPr/>
         <w:tab/>
       </w:r>
       <w:r>
         <w:fldChar w:fldCharType="begin"/>
       </w:r>
       <w:r>
-        <w:rPr>
-          <w:rFonts w:ascii="Liberation Sans" w:hAnsi="Liberation Sans"/>
-        </w:rPr>
+        <w:rPr/>
         <w:instrText xml:space="preserve">Test</w:instrText>
       </w:r>
       <w:r>
-        <w:rPr>
-          <w:rFonts w:ascii="Liberation Sans" w:hAnsi="Liberation Sans"/>
-        </w:rPr>
-      </w:r>
-      <w:r>
-        <w:rPr>
-          <w:rFonts w:ascii="Liberation Sans" w:hAnsi="Liberation Sans"/>
-        </w:rPr>
+        <w:rPr/>
+      </w:r>
+      <w:r>
+        <w:rPr/>
         <w:fldChar w:fldCharType="separate"/>
       </w:r>
       <w:r>
-        <w:rPr>
-          <w:rFonts w:ascii="Liberation Sans" w:hAnsi="Liberation Sans"/>
-        </w:rPr>
-      </w:r>
-      <w:r>
-        <w:rPr>
-          <w:rFonts w:ascii="Liberation Sans" w:hAnsi="Liberation Sans"/>
-          <w:bCs/>
-        </w:rPr>
-        <w:t>{% if addressHeader %}{{ addressHeader }}{% else %}-{% endif %}</w:t>
-      </w:r>
-      <w:r>
-        <w:rPr>
-          <w:rFonts w:ascii="Liberation Sans" w:hAnsi="Liberation Sans"/>
-        </w:rPr>
-      </w:r>
-      <w:r>
-        <w:rPr>
-          <w:rFonts w:ascii="Liberation Sans" w:hAnsi="Liberation Sans"/>
-        </w:rPr>
+        <w:rPr/>
+      </w:r>
+      <w:r>
+        <w:rPr/>
+      </w:r>
+      <w:r>
+        <w:rPr/>
         <w:fldChar w:fldCharType="end"/>
       </w:r>
+      <w:r>
+        <w:rPr/>
+        <w:t>{% if plotsHeader %}{{ plotsHeader }}{% else %}-{% endif %}</w:t>
+      </w:r>
     </w:p>
     <w:p>
       <w:pPr>
@@ -1257,109 +1198,22 @@
           <w:tab w:val="left" w:pos="3328" w:leader="none"/>
         </w:tabs>
         <w:rPr>
-          <w:rFonts w:ascii="Liberation Sans" w:hAnsi="Liberation Sans"/>
-        </w:rPr>
-      </w:pPr>
-      <w:r>
-        <w:rPr>
-          <w:rFonts w:ascii="Liberation Sans" w:hAnsi="Liberation Sans"/>
-        </w:rPr>
-      </w:r>
-    </w:p>
-    <w:p>
-      <w:pPr>
-        <w:pStyle w:val="Normal"/>
-        <w:tabs>
-          <w:tab w:val="clear" w:pos="709"/>
-          <w:tab w:val="left" w:pos="3328" w:leader="none"/>
-        </w:tabs>
-        <w:rPr/>
-      </w:pPr>
-      <w:r>
-        <w:rPr>
-          <w:rFonts w:ascii="Liberation Sans" w:hAnsi="Liberation Sans"/>
-          <w:b/>
-        </w:rPr>
-        <w:t>Grundstücksnummer</w:t>
-      </w:r>
-      <w:r>
-        <w:rPr>
-          <w:rFonts w:ascii="Liberation Sans" w:hAnsi="Liberation Sans"/>
-        </w:rPr>
-        <w:tab/>
-      </w:r>
-      <w:r>
-        <w:fldChar w:fldCharType="begin"/>
-      </w:r>
-      <w:r>
-        <w:rPr>
-          <w:rFonts w:ascii="Liberation Sans" w:hAnsi="Liberation Sans"/>
-        </w:rPr>
-        <w:instrText xml:space="preserve">Test</w:instrText>
-      </w:r>
-      <w:r>
-        <w:rPr>
-          <w:rFonts w:ascii="Liberation Sans" w:hAnsi="Liberation Sans"/>
-        </w:rPr>
-      </w:r>
-      <w:r>
-        <w:rPr>
-          <w:rFonts w:ascii="Liberation Sans" w:hAnsi="Liberation Sans"/>
-        </w:rPr>
-        <w:fldChar w:fldCharType="separate"/>
-      </w:r>
-      <w:r>
-        <w:rPr>
-          <w:rFonts w:ascii="Liberation Sans" w:hAnsi="Liberation Sans"/>
-        </w:rPr>
-      </w:r>
-      <w:r>
-        <w:rPr>
-          <w:rFonts w:ascii="Liberation Sans" w:hAnsi="Liberation Sans"/>
-          <w:bCs/>
-        </w:rPr>
-        <w:t>{% if plotsHeader %}{{ plotsHeader }}{% else %}-{% endif %}</w:t>
-      </w:r>
-      <w:r>
-        <w:rPr>
-          <w:rFonts w:ascii="Liberation Sans" w:hAnsi="Liberation Sans"/>
-        </w:rPr>
-      </w:r>
-      <w:r>
-        <w:rPr>
-          <w:rFonts w:ascii="Liberation Sans" w:hAnsi="Liberation Sans"/>
-        </w:rPr>
-        <w:fldChar w:fldCharType="end"/>
-      </w:r>
-    </w:p>
-    <w:p>
-      <w:pPr>
-        <w:pStyle w:val="Normal"/>
-        <w:tabs>
-          <w:tab w:val="clear" w:pos="709"/>
-          <w:tab w:val="left" w:pos="3328" w:leader="none"/>
-        </w:tabs>
-        <w:rPr>
-          <w:rFonts w:ascii="Liberation Sans" w:hAnsi="Liberation Sans"/>
-        </w:rPr>
-      </w:pPr>
-      <w:r>
-        <w:rPr>
-          <w:rFonts w:ascii="Liberation Sans" w:hAnsi="Liberation Sans"/>
-        </w:rPr>
-      </w:r>
-    </w:p>
-    <w:p>
-      <w:pPr>
-        <w:pStyle w:val="Normal"/>
-        <w:rPr>
-          <w:sz w:val="30"/>
-          <w:szCs w:val="30"/>
-        </w:rPr>
-      </w:pPr>
-      <w:r>
-        <w:rPr>
-          <w:rFonts w:ascii="Liberation Sans" w:hAnsi="Liberation Sans"/>
+          <w:rFonts w:ascii="Arial" w:hAnsi="Arial"/>
+        </w:rPr>
+      </w:pPr>
+      <w:r>
+        <w:rPr/>
+      </w:r>
+    </w:p>
+    <w:p>
+      <w:pPr>
+        <w:pStyle w:val="Normal"/>
+        <w:rPr>
+          <w:rFonts w:ascii="Arial" w:hAnsi="Arial"/>
+        </w:rPr>
+      </w:pPr>
+      <w:r>
+        <w:rPr>
           <w:b/>
           <w:sz w:val="30"/>
           <w:szCs w:val="30"/>
@@ -1375,13 +1229,11 @@
           <w:tab w:val="left" w:pos="4678" w:leader="none"/>
         </w:tabs>
         <w:rPr>
-          <w:rFonts w:ascii="Liberation Sans" w:hAnsi="Liberation Sans"/>
-        </w:rPr>
-      </w:pPr>
-      <w:r>
-        <w:rPr>
-          <w:rFonts w:ascii="Liberation Sans" w:hAnsi="Liberation Sans"/>
-        </w:rPr>
+          <w:rFonts w:ascii="Arial" w:hAnsi="Arial"/>
+        </w:rPr>
+      </w:pPr>
+      <w:r>
+        <w:rPr/>
       </w:r>
     </w:p>
     <w:p>
@@ -1397,145 +1249,113 @@
         </w:tabs>
         <w:ind w:left="0" w:hanging="0"/>
         <w:rPr>
-          <w:rFonts w:ascii="Liberation Sans" w:hAnsi="Liberation Sans"/>
+          <w:rFonts w:ascii="Arial" w:hAnsi="Arial"/>
         </w:rPr>
       </w:pPr>
       <w:r>
         <w:fldChar w:fldCharType="begin"/>
       </w:r>
       <w:r>
-        <w:rPr>
-          <w:rFonts w:ascii="Liberation Sans" w:hAnsi="Liberation Sans"/>
-        </w:rPr>
+        <w:rPr/>
         <w:instrText xml:space="preserve">Test</w:instrText>
       </w:r>
       <w:r>
-        <w:rPr>
-          <w:rFonts w:ascii="Liberation Sans" w:hAnsi="Liberation Sans"/>
-        </w:rPr>
-      </w:r>
-      <w:r>
-        <w:rPr>
-          <w:rFonts w:ascii="Liberation Sans" w:hAnsi="Liberation Sans"/>
-        </w:rPr>
+        <w:rPr/>
+      </w:r>
+      <w:r>
+        <w:rPr/>
         <w:fldChar w:fldCharType="separate"/>
       </w:r>
       <w:r>
-        <w:rPr>
-          <w:rFonts w:ascii="Liberation Sans" w:hAnsi="Liberation Sans"/>
-        </w:rPr>
-      </w:r>
-      <w:r>
-        <w:rPr>
-          <w:rFonts w:ascii="Liberation Sans" w:hAnsi="Liberation Sans"/>
-          <w:bCs/>
-          <w:lang w:val="fr-CH"/>
-        </w:rPr>
+        <w:rPr/>
+      </w:r>
+      <w:r>
+        <w:rPr/>
+      </w:r>
+      <w:r>
+        <w:rPr/>
+        <w:fldChar w:fldCharType="end"/>
+      </w:r>
+      <w:r>
+        <w:fldChar w:fldCharType="begin"/>
+      </w:r>
+      <w:r>
+        <w:rPr/>
+        <w:instrText xml:space="preserve">Test</w:instrText>
+      </w:r>
+      <w:r>
+        <w:rPr/>
+      </w:r>
+      <w:r>
+        <w:rPr/>
+        <w:fldChar w:fldCharType="separate"/>
+      </w:r>
+      <w:r>
+        <w:rPr/>
+      </w:r>
+      <w:r>
+        <w:rPr/>
+      </w:r>
+      <w:r>
+        <w:rPr/>
+        <w:fldChar w:fldCharType="end"/>
+      </w:r>
+      <w:r>
+        <w:rPr/>
         <w:t>{% for document in documents %}</w:t>
       </w:r>
-      <w:r>
-        <w:rPr>
-          <w:rFonts w:ascii="Liberation Sans" w:hAnsi="Liberation Sans"/>
-        </w:rPr>
-      </w:r>
-      <w:r>
-        <w:rPr>
-          <w:rFonts w:ascii="Liberation Sans" w:hAnsi="Liberation Sans"/>
-        </w:rPr>
-        <w:fldChar w:fldCharType="end"/>
+    </w:p>
+    <w:p>
+      <w:pPr>
+        <w:pStyle w:val="Normal"/>
+        <w:tabs>
+          <w:tab w:val="clear" w:pos="709"/>
+          <w:tab w:val="left" w:pos="4678" w:leader="none"/>
+        </w:tabs>
+        <w:rPr>
+          <w:rFonts w:ascii="Arial" w:hAnsi="Arial"/>
+        </w:rPr>
+      </w:pPr>
+      <w:r>
+        <w:rPr/>
+        <w:t xml:space="preserve">    • </w:t>
+      </w:r>
+      <w:r>
+        <w:rPr/>
+        <w:t>{{ document.</w:t>
+      </w:r>
+      <w:r>
+        <w:rPr/>
+        <w:t>filename</w:t>
+      </w:r>
+      <w:r>
+        <w:rPr/>
+        <w:t xml:space="preserve"> }}, </w:t>
+      </w:r>
+      <w:r>
+        <w:rPr/>
+        <w:t>erstellt am {{ document.date }} um {{ document.time }} Uhr</w:t>
       </w:r>
     </w:p>
     <w:p>
       <w:pPr>
         <w:pStyle w:val="ListParagraph"/>
-        <w:widowControl/>
         <w:numPr>
           <w:ilvl w:val="0"/>
-          <w:numId w:val="1"/>
+          <w:numId w:val="0"/>
         </w:numPr>
         <w:tabs>
           <w:tab w:val="clear" w:pos="709"/>
           <w:tab w:val="left" w:pos="4678" w:leader="none"/>
         </w:tabs>
-        <w:suppressAutoHyphens w:val="true"/>
-        <w:bidi w:val="0"/>
-        <w:spacing w:before="0" w:after="0"/>
-        <w:ind w:left="0" w:right="0" w:firstLine="449"/>
-        <w:contextualSpacing/>
-        <w:jc w:val="left"/>
-        <w:rPr>
-          <w:rFonts w:ascii="Liberation Sans" w:hAnsi="Liberation Sans"/>
-        </w:rPr>
-      </w:pPr>
-      <w:r>
-        <w:fldChar w:fldCharType="begin"/>
-      </w:r>
-      <w:r>
-        <w:rPr>
-          <w:rFonts w:ascii="Liberation Sans" w:hAnsi="Liberation Sans"/>
-        </w:rPr>
-        <w:instrText xml:space="preserve">Test</w:instrText>
-      </w:r>
-      <w:r>
-        <w:rPr>
-          <w:rFonts w:ascii="Liberation Sans" w:hAnsi="Liberation Sans"/>
-        </w:rPr>
-      </w:r>
-      <w:r>
-        <w:rPr>
-          <w:rFonts w:ascii="Liberation Sans" w:hAnsi="Liberation Sans"/>
-        </w:rPr>
-        <w:fldChar w:fldCharType="separate"/>
-      </w:r>
-      <w:r>
-        <w:rPr>
-          <w:rFonts w:ascii="Liberation Sans" w:hAnsi="Liberation Sans"/>
-        </w:rPr>
-        <w:t>{{ document</w:t>
-      </w:r>
-      <w:r>
-        <w:rPr>
-          <w:rFonts w:ascii="Liberation Sans" w:hAnsi="Liberation Sans"/>
-          <w:bCs/>
-          <w:lang w:val="fr-CH"/>
-        </w:rPr>
-        <w:t xml:space="preserve"> }}</w:t>
-      </w:r>
-      <w:r>
-        <w:rPr>
-          <w:rFonts w:ascii="Liberation Sans" w:hAnsi="Liberation Sans"/>
-        </w:rPr>
-      </w:r>
-      <w:r>
-        <w:rPr>
-          <w:rFonts w:ascii="Liberation Sans" w:hAnsi="Liberation Sans"/>
-        </w:rPr>
-        <w:fldChar w:fldCharType="end"/>
-      </w:r>
-      <w:r>
-        <w:fldChar w:fldCharType="begin"/>
-      </w:r>
-      <w:r>
-        <w:rPr>
-          <w:rFonts w:ascii="Liberation Sans" w:hAnsi="Liberation Sans"/>
-        </w:rPr>
-        <w:instrText xml:space="preserve">Test</w:instrText>
-      </w:r>
-      <w:r>
-        <w:rPr>
-          <w:rFonts w:ascii="Liberation Sans" w:hAnsi="Liberation Sans"/>
-        </w:rPr>
-      </w:r>
-      <w:r>
-        <w:rPr>
-          <w:rFonts w:ascii="Liberation Sans" w:hAnsi="Liberation Sans"/>
-        </w:rPr>
-        <w:fldChar w:fldCharType="separate"/>
-      </w:r>
-      <w:r>
-        <w:rPr>
-          <w:rFonts w:ascii="Liberation Sans" w:hAnsi="Liberation Sans"/>
-        </w:rPr>
+        <w:ind w:left="0" w:hanging="0"/>
+        <w:rPr>
+          <w:rFonts w:ascii="Arial" w:hAnsi="Arial"/>
+        </w:rPr>
+      </w:pPr>
+      <w:r>
+        <w:rPr/>
+        <w:t>{% endfor %}</w:t>
       </w:r>
     </w:p>
     <w:p>
@@ -1549,27 +1369,12 @@
         <w:contextualSpacing/>
         <w:jc w:val="left"/>
         <w:rPr>
-          <w:rFonts w:ascii="Liberation Sans" w:hAnsi="Liberation Sans"/>
-        </w:rPr>
-      </w:pPr>
-      <w:r>
-        <w:rPr>
-          <w:rFonts w:ascii="Liberation Sans" w:hAnsi="Liberation Sans"/>
-          <w:bCs/>
-          <w:lang w:val="fr-CH"/>
-        </w:rPr>
-        <w:t>{% endfor %}</w:t>
-      </w:r>
-      <w:r>
-        <w:rPr>
-          <w:rFonts w:ascii="Liberation Sans" w:hAnsi="Liberation Sans"/>
-        </w:rPr>
-      </w:r>
-      <w:r>
-        <w:rPr>
-          <w:rFonts w:ascii="Liberation Sans" w:hAnsi="Liberation Sans"/>
-        </w:rPr>
-        <w:fldChar w:fldCharType="end"/>
+          <w:rFonts w:ascii="Arial" w:hAnsi="Arial"/>
+        </w:rPr>
+      </w:pPr>
+      <w:r>
+        <w:rPr/>
+        <w:t>{% if not documents %}</w:t>
       </w:r>
     </w:p>
     <w:p>
@@ -1583,12 +1388,12 @@
         <w:contextualSpacing/>
         <w:jc w:val="left"/>
         <w:rPr>
-          <w:rFonts w:ascii="Liberation Sans" w:hAnsi="Liberation Sans"/>
-        </w:rPr>
-      </w:pPr>
-      <w:r>
-        <w:rPr/>
-        <w:t>{% if not documents %}</w:t>
+          <w:rFonts w:ascii="Arial" w:hAnsi="Arial"/>
+        </w:rPr>
+      </w:pPr>
+      <w:r>
+        <w:rPr/>
+        <w:t>-</w:t>
       </w:r>
     </w:p>
     <w:p>
@@ -1602,26 +1407,7 @@
         <w:contextualSpacing/>
         <w:jc w:val="left"/>
         <w:rPr>
-          <w:rFonts w:ascii="Liberation Sans" w:hAnsi="Liberation Sans"/>
-        </w:rPr>
-      </w:pPr>
-      <w:r>
-        <w:rPr/>
-        <w:t>-</w:t>
-      </w:r>
-    </w:p>
-    <w:p>
-      <w:pPr>
-        <w:pStyle w:val="ListParagraph"/>
-        <w:widowControl/>
-        <w:suppressAutoHyphens w:val="true"/>
-        <w:bidi w:val="0"/>
-        <w:spacing w:before="0" w:after="0"/>
-        <w:ind w:left="0" w:right="0" w:hanging="0"/>
-        <w:contextualSpacing/>
-        <w:jc w:val="left"/>
-        <w:rPr>
-          <w:rFonts w:ascii="Liberation Sans" w:hAnsi="Liberation Sans"/>
+          <w:rFonts w:ascii="Arial" w:hAnsi="Arial"/>
         </w:rPr>
       </w:pPr>
       <w:r>
@@ -1637,13 +1423,11 @@
           <w:tab w:val="left" w:pos="4678" w:leader="none"/>
         </w:tabs>
         <w:rPr>
-          <w:rFonts w:ascii="Liberation Sans" w:hAnsi="Liberation Sans"/>
-        </w:rPr>
-      </w:pPr>
-      <w:r>
-        <w:rPr>
-          <w:rFonts w:ascii="Liberation Sans" w:hAnsi="Liberation Sans"/>
-        </w:rPr>
+          <w:rFonts w:ascii="Arial" w:hAnsi="Arial"/>
+        </w:rPr>
+      </w:pPr>
+      <w:r>
+        <w:rPr/>
       </w:r>
     </w:p>
     <w:p>
@@ -1654,13 +1438,11 @@
           <w:tab w:val="left" w:pos="4678" w:leader="none"/>
         </w:tabs>
         <w:rPr>
-          <w:rFonts w:ascii="Liberation Sans" w:hAnsi="Liberation Sans"/>
-        </w:rPr>
-      </w:pPr>
-      <w:r>
-        <w:rPr>
-          <w:rFonts w:ascii="Liberation Sans" w:hAnsi="Liberation Sans"/>
-        </w:rPr>
+          <w:rFonts w:ascii="Arial" w:hAnsi="Arial"/>
+        </w:rPr>
+      </w:pPr>
+      <w:r>
+        <w:rPr/>
         <w:t>Die Baueingabe ist von den Grundeigentümer/-innen, von den Gesuchstellenden und von den Projektverfassenden zu unterzeichnen.</w:t>
       </w:r>
     </w:p>
@@ -1672,13 +1454,11 @@
           <w:tab w:val="left" w:pos="4678" w:leader="none"/>
         </w:tabs>
         <w:rPr>
-          <w:rFonts w:ascii="Liberation Sans" w:hAnsi="Liberation Sans"/>
-        </w:rPr>
-      </w:pPr>
-      <w:r>
-        <w:rPr>
-          <w:rFonts w:ascii="Liberation Sans" w:hAnsi="Liberation Sans"/>
-        </w:rPr>
+          <w:rFonts w:ascii="Arial" w:hAnsi="Arial"/>
+        </w:rPr>
+      </w:pPr>
+      <w:r>
+        <w:rPr/>
       </w:r>
     </w:p>
     <w:p>
@@ -1689,13 +1469,11 @@
           <w:tab w:val="left" w:pos="4678" w:leader="none"/>
         </w:tabs>
         <w:rPr>
-          <w:rFonts w:ascii="Liberation Sans" w:hAnsi="Liberation Sans"/>
-        </w:rPr>
-      </w:pPr>
-      <w:r>
-        <w:rPr>
-          <w:rFonts w:ascii="Liberation Sans" w:hAnsi="Liberation Sans"/>
-        </w:rPr>
+          <w:rFonts w:ascii="Arial" w:hAnsi="Arial"/>
+        </w:rPr>
+      </w:pPr>
+      <w:r>
+        <w:rPr/>
         <w:t>Die Unterzeichnenden zeigen sich mit dem Bauvorhaben einverstanden, bestätigen die Vollständigkeit sowie die Richtigkeit der Angaben und Unterlagen.</w:t>
       </w:r>
     </w:p>
@@ -1707,13 +1485,11 @@
           <w:tab w:val="left" w:pos="4678" w:leader="none"/>
         </w:tabs>
         <w:rPr>
-          <w:rFonts w:ascii="Liberation Sans" w:hAnsi="Liberation Sans"/>
-        </w:rPr>
-      </w:pPr>
-      <w:r>
-        <w:rPr>
-          <w:rFonts w:ascii="Liberation Sans" w:hAnsi="Liberation Sans"/>
-        </w:rPr>
+          <w:rFonts w:ascii="Arial" w:hAnsi="Arial"/>
+        </w:rPr>
+      </w:pPr>
+      <w:r>
+        <w:rPr/>
       </w:r>
     </w:p>
     <w:p>
@@ -1724,14 +1500,11 @@
           <w:tab w:val="left" w:pos="4678" w:leader="none"/>
         </w:tabs>
         <w:rPr>
-          <w:rFonts w:ascii="Liberation Sans" w:hAnsi="Liberation Sans"/>
-          <w:sz w:val="21"/>
-          <w:szCs w:val="21"/>
-        </w:rPr>
-      </w:pPr>
-      <w:r>
-        <w:rPr>
-          <w:rFonts w:ascii="Liberation Sans" w:hAnsi="Liberation Sans"/>
+          <w:rFonts w:ascii="Arial" w:hAnsi="Arial"/>
+        </w:rPr>
+      </w:pPr>
+      <w:r>
+        <w:rPr>
           <w:sz w:val="21"/>
           <w:szCs w:val="21"/>
         </w:rPr>
@@ -1746,12 +1519,11 @@
           <w:tab w:val="left" w:pos="4678" w:leader="none"/>
         </w:tabs>
         <w:rPr>
-          <w:rFonts w:ascii="Liberation Sans" w:hAnsi="Liberation Sans"/>
-        </w:rPr>
-      </w:pPr>
-      <w:r>
-        <w:rPr>
-          <w:rFonts w:ascii="Liberation Sans" w:hAnsi="Liberation Sans"/>
+          <w:rFonts w:ascii="Arial" w:hAnsi="Arial"/>
+        </w:rPr>
+      </w:pPr>
+      <w:r>
+        <w:rPr>
           <w:b/>
         </w:rPr>
         <w:t>Gesuchsteller/in</w:t>
@@ -1765,13 +1537,11 @@
           <w:tab w:val="left" w:pos="3686" w:leader="none"/>
         </w:tabs>
         <w:rPr>
-          <w:sz w:val="21"/>
-          <w:szCs w:val="21"/>
-        </w:rPr>
-      </w:pPr>
-      <w:r>
-        <w:rPr>
-          <w:rFonts w:ascii="Liberation Sans" w:hAnsi="Liberation Sans"/>
+          <w:rFonts w:ascii="Arial" w:hAnsi="Arial"/>
+        </w:rPr>
+      </w:pPr>
+      <w:r>
+        <w:rPr>
           <w:sz w:val="21"/>
           <w:szCs w:val="21"/>
         </w:rPr>
@@ -1786,6 +1556,7 @@
           <w:tab w:val="left" w:pos="3686" w:leader="none"/>
         </w:tabs>
         <w:rPr>
+          <w:rFonts w:ascii="Arial" w:hAnsi="Arial"/>
           <w:sz w:val="21"/>
           <w:szCs w:val="21"/>
         </w:rPr>
@@ -1805,13 +1576,11 @@
           <w:tab w:val="left" w:pos="5672" w:leader="none"/>
         </w:tabs>
         <w:rPr>
-          <w:sz w:val="21"/>
-          <w:szCs w:val="21"/>
-        </w:rPr>
-      </w:pPr>
-      <w:r>
-        <w:rPr>
-          <w:rFonts w:ascii="Liberation Sans" w:hAnsi="Liberation Sans"/>
+          <w:rFonts w:ascii="Arial" w:hAnsi="Arial"/>
+        </w:rPr>
+      </w:pPr>
+      <w:r>
+        <w:rPr>
           <w:sz w:val="21"/>
           <w:szCs w:val="21"/>
         </w:rPr>
@@ -1826,6 +1595,7 @@
           <w:tab w:val="left" w:pos="5672" w:leader="none"/>
         </w:tabs>
         <w:rPr>
+          <w:rFonts w:ascii="Arial" w:hAnsi="Arial"/>
           <w:sz w:val="21"/>
           <w:szCs w:val="21"/>
         </w:rPr>
@@ -1845,13 +1615,11 @@
           <w:tab w:val="left" w:pos="4678" w:leader="none"/>
         </w:tabs>
         <w:rPr>
-          <w:rFonts w:ascii="Liberation Sans" w:hAnsi="Liberation Sans"/>
-        </w:rPr>
-      </w:pPr>
-      <w:r>
-        <w:rPr>
-          <w:rFonts w:ascii="Liberation Sans" w:hAnsi="Liberation Sans"/>
-        </w:rPr>
+          <w:rFonts w:ascii="Arial" w:hAnsi="Arial"/>
+        </w:rPr>
+      </w:pPr>
+      <w:r>
+        <w:rPr/>
         <w:t>_ _ _ _ _ _ _ _ _ _ _ _ _ _ _ _ _ _ _ _ _ _ _ _ _</w:t>
       </w:r>
     </w:p>
@@ -1863,13 +1631,11 @@
           <w:tab w:val="left" w:pos="4678" w:leader="none"/>
         </w:tabs>
         <w:rPr>
-          <w:rFonts w:ascii="Liberation Sans" w:hAnsi="Liberation Sans"/>
-        </w:rPr>
-      </w:pPr>
-      <w:r>
-        <w:rPr>
-          <w:rFonts w:ascii="Liberation Sans" w:hAnsi="Liberation Sans"/>
-        </w:rPr>
+          <w:rFonts w:ascii="Arial" w:hAnsi="Arial"/>
+        </w:rPr>
+      </w:pPr>
+      <w:r>
+        <w:rPr/>
       </w:r>
     </w:p>
     <w:p>
@@ -1881,12 +1647,11 @@
           <w:tab w:val="left" w:pos="4678" w:leader="none"/>
         </w:tabs>
         <w:rPr>
-          <w:rFonts w:ascii="Liberation Sans" w:hAnsi="Liberation Sans"/>
-        </w:rPr>
-      </w:pPr>
-      <w:r>
-        <w:rPr>
-          <w:rFonts w:ascii="Liberation Sans" w:hAnsi="Liberation Sans"/>
+          <w:rFonts w:ascii="Arial" w:hAnsi="Arial"/>
+        </w:rPr>
+      </w:pPr>
+      <w:r>
+        <w:rPr>
           <w:sz w:val="21"/>
           <w:szCs w:val="21"/>
         </w:rPr>
@@ -1904,13 +1669,11 @@
           <w:tab w:val="left" w:pos="4678" w:leader="none"/>
         </w:tabs>
         <w:rPr>
-          <w:rFonts w:ascii="Liberation Sans" w:hAnsi="Liberation Sans"/>
-        </w:rPr>
-      </w:pPr>
-      <w:r>
-        <w:rPr>
-          <w:rFonts w:ascii="Liberation Sans" w:hAnsi="Liberation Sans"/>
-        </w:rPr>
+          <w:rFonts w:ascii="Arial" w:hAnsi="Arial"/>
+        </w:rPr>
+      </w:pPr>
+      <w:r>
+        <w:rPr/>
       </w:r>
     </w:p>
     <w:p>
@@ -1921,12 +1684,11 @@
           <w:tab w:val="left" w:pos="3686" w:leader="none"/>
         </w:tabs>
         <w:rPr>
-          <w:rFonts w:ascii="Liberation Sans" w:hAnsi="Liberation Sans"/>
-        </w:rPr>
-      </w:pPr>
-      <w:r>
-        <w:rPr>
-          <w:rFonts w:ascii="Liberation Sans" w:hAnsi="Liberation Sans"/>
+          <w:rFonts w:ascii="Arial" w:hAnsi="Arial"/>
+        </w:rPr>
+      </w:pPr>
+      <w:r>
+        <w:rPr>
           <w:sz w:val="21"/>
           <w:szCs w:val="21"/>
         </w:rPr>
@@ -1941,12 +1703,11 @@
           <w:tab w:val="left" w:pos="3686" w:leader="none"/>
         </w:tabs>
         <w:rPr>
-          <w:rFonts w:ascii="Liberation Sans" w:hAnsi="Liberation Sans"/>
-        </w:rPr>
-      </w:pPr>
-      <w:r>
-        <w:rPr>
-          <w:rFonts w:ascii="Liberation Sans" w:hAnsi="Liberation Sans"/>
+          <w:rFonts w:ascii="Arial" w:hAnsi="Arial"/>
+        </w:rPr>
+      </w:pPr>
+      <w:r>
+        <w:rPr>
           <w:sz w:val="21"/>
           <w:szCs w:val="21"/>
         </w:rPr>
@@ -1961,12 +1722,11 @@
           <w:tab w:val="left" w:pos="4678" w:leader="none"/>
         </w:tabs>
         <w:rPr>
-          <w:rFonts w:ascii="Liberation Sans" w:hAnsi="Liberation Sans"/>
-        </w:rPr>
-      </w:pPr>
-      <w:r>
-        <w:rPr>
-          <w:rFonts w:ascii="Liberation Sans" w:hAnsi="Liberation Sans"/>
+          <w:rFonts w:ascii="Arial" w:hAnsi="Arial"/>
+        </w:rPr>
+      </w:pPr>
+      <w:r>
+        <w:rPr>
           <w:b/>
         </w:rPr>
         <w:t>Grundeigentümer/-in</w:t>
@@ -1980,13 +1740,11 @@
           <w:tab w:val="left" w:pos="3686" w:leader="none"/>
         </w:tabs>
         <w:rPr>
-          <w:sz w:val="21"/>
-          <w:szCs w:val="21"/>
-        </w:rPr>
-      </w:pPr>
-      <w:r>
-        <w:rPr>
-          <w:rFonts w:ascii="Liberation Sans" w:hAnsi="Liberation Sans"/>
+          <w:rFonts w:ascii="Arial" w:hAnsi="Arial"/>
+        </w:rPr>
+      </w:pPr>
+      <w:r>
+        <w:rPr>
           <w:sz w:val="21"/>
           <w:szCs w:val="21"/>
         </w:rPr>
@@ -2001,6 +1759,7 @@
           <w:tab w:val="left" w:pos="3686" w:leader="none"/>
         </w:tabs>
         <w:rPr>
+          <w:rFonts w:ascii="Arial" w:hAnsi="Arial"/>
           <w:sz w:val="21"/>
           <w:szCs w:val="21"/>
         </w:rPr>
@@ -2020,13 +1779,11 @@
           <w:tab w:val="left" w:pos="5672" w:leader="none"/>
         </w:tabs>
         <w:rPr>
-          <w:sz w:val="21"/>
-          <w:szCs w:val="21"/>
-        </w:rPr>
-      </w:pPr>
-      <w:r>
-        <w:rPr>
-          <w:rFonts w:ascii="Liberation Sans" w:hAnsi="Liberation Sans"/>
+          <w:rFonts w:ascii="Arial" w:hAnsi="Arial"/>
+        </w:rPr>
+      </w:pPr>
+      <w:r>
+        <w:rPr>
           <w:sz w:val="21"/>
           <w:szCs w:val="21"/>
         </w:rPr>
@@ -2041,6 +1798,7 @@
           <w:tab w:val="left" w:pos="5672" w:leader="none"/>
         </w:tabs>
         <w:rPr>
+          <w:rFonts w:ascii="Arial" w:hAnsi="Arial"/>
           <w:sz w:val="21"/>
           <w:szCs w:val="21"/>
         </w:rPr>
@@ -2060,6 +1818,7 @@
           <w:tab w:val="left" w:pos="5672" w:leader="none"/>
         </w:tabs>
         <w:rPr>
+          <w:rFonts w:ascii="Arial" w:hAnsi="Arial"/>
           <w:sz w:val="21"/>
           <w:szCs w:val="21"/>
         </w:rPr>
@@ -2079,13 +1838,11 @@
           <w:tab w:val="left" w:pos="4678" w:leader="none"/>
         </w:tabs>
         <w:rPr>
-          <w:rFonts w:ascii="Liberation Sans" w:hAnsi="Liberation Sans"/>
-        </w:rPr>
-      </w:pPr>
-      <w:r>
-        <w:rPr>
-          <w:rFonts w:ascii="Liberation Sans" w:hAnsi="Liberation Sans"/>
-        </w:rPr>
+          <w:rFonts w:ascii="Arial" w:hAnsi="Arial"/>
+        </w:rPr>
+      </w:pPr>
+      <w:r>
+        <w:rPr/>
         <w:t>_ _ _ _ _ _ _ _ _ _ _ _ _ _ _ _ _ _ _ _ _ _ _ _ _</w:t>
       </w:r>
     </w:p>
@@ -2097,13 +1854,11 @@
           <w:tab w:val="left" w:pos="4678" w:leader="none"/>
         </w:tabs>
         <w:rPr>
-          <w:rFonts w:ascii="Liberation Sans" w:hAnsi="Liberation Sans"/>
-        </w:rPr>
-      </w:pPr>
-      <w:r>
-        <w:rPr>
-          <w:rFonts w:ascii="Liberation Sans" w:hAnsi="Liberation Sans"/>
-        </w:rPr>
+          <w:rFonts w:ascii="Arial" w:hAnsi="Arial"/>
+        </w:rPr>
+      </w:pPr>
+      <w:r>
+        <w:rPr/>
       </w:r>
     </w:p>
     <w:p>
@@ -2115,12 +1870,11 @@
           <w:tab w:val="left" w:pos="4678" w:leader="none"/>
         </w:tabs>
         <w:rPr>
-          <w:rFonts w:ascii="Liberation Sans" w:hAnsi="Liberation Sans"/>
-        </w:rPr>
-      </w:pPr>
-      <w:r>
-        <w:rPr>
-          <w:rFonts w:ascii="Liberation Sans" w:hAnsi="Liberation Sans"/>
+          <w:rFonts w:ascii="Arial" w:hAnsi="Arial"/>
+        </w:rPr>
+      </w:pPr>
+      <w:r>
+        <w:rPr>
           <w:sz w:val="21"/>
           <w:szCs w:val="21"/>
         </w:rPr>
@@ -2138,13 +1892,11 @@
           <w:tab w:val="left" w:pos="4678" w:leader="none"/>
         </w:tabs>
         <w:rPr>
-          <w:rFonts w:ascii="Liberation Sans" w:hAnsi="Liberation Sans"/>
-        </w:rPr>
-      </w:pPr>
-      <w:r>
-        <w:rPr>
-          <w:rFonts w:ascii="Liberation Sans" w:hAnsi="Liberation Sans"/>
-        </w:rPr>
+          <w:rFonts w:ascii="Arial" w:hAnsi="Arial"/>
+        </w:rPr>
+      </w:pPr>
+      <w:r>
+        <w:rPr/>
       </w:r>
     </w:p>
     <w:p>
@@ -2155,12 +1907,11 @@
           <w:tab w:val="left" w:pos="3686" w:leader="none"/>
         </w:tabs>
         <w:rPr>
-          <w:rFonts w:ascii="Liberation Sans" w:hAnsi="Liberation Sans"/>
-        </w:rPr>
-      </w:pPr>
-      <w:r>
-        <w:rPr>
-          <w:rFonts w:ascii="Liberation Sans" w:hAnsi="Liberation Sans"/>
+          <w:rFonts w:ascii="Arial" w:hAnsi="Arial"/>
+        </w:rPr>
+      </w:pPr>
+      <w:r>
+        <w:rPr>
           <w:sz w:val="21"/>
           <w:szCs w:val="21"/>
         </w:rPr>
@@ -2175,12 +1926,11 @@
           <w:tab w:val="left" w:pos="3686" w:leader="none"/>
         </w:tabs>
         <w:rPr>
-          <w:rFonts w:ascii="Liberation Sans" w:hAnsi="Liberation Sans"/>
-        </w:rPr>
-      </w:pPr>
-      <w:r>
-        <w:rPr>
-          <w:rFonts w:ascii="Liberation Sans" w:hAnsi="Liberation Sans"/>
+          <w:rFonts w:ascii="Arial" w:hAnsi="Arial"/>
+        </w:rPr>
+      </w:pPr>
+      <w:r>
+        <w:rPr>
           <w:sz w:val="21"/>
           <w:szCs w:val="21"/>
         </w:rPr>
@@ -2195,12 +1945,11 @@
           <w:tab w:val="left" w:pos="4678" w:leader="none"/>
         </w:tabs>
         <w:rPr>
-          <w:rFonts w:ascii="Liberation Sans" w:hAnsi="Liberation Sans"/>
-        </w:rPr>
-      </w:pPr>
-      <w:r>
-        <w:rPr>
-          <w:rFonts w:ascii="Liberation Sans" w:hAnsi="Liberation Sans"/>
+          <w:rFonts w:ascii="Arial" w:hAnsi="Arial"/>
+        </w:rPr>
+      </w:pPr>
+      <w:r>
+        <w:rPr>
           <w:b/>
         </w:rPr>
         <w:t>Projektverfasser/-in</w:t>
@@ -2214,13 +1963,11 @@
           <w:tab w:val="left" w:pos="3686" w:leader="none"/>
         </w:tabs>
         <w:rPr>
-          <w:sz w:val="21"/>
-          <w:szCs w:val="21"/>
-        </w:rPr>
-      </w:pPr>
-      <w:r>
-        <w:rPr>
-          <w:rFonts w:ascii="Liberation Sans" w:hAnsi="Liberation Sans"/>
+          <w:rFonts w:ascii="Arial" w:hAnsi="Arial"/>
+        </w:rPr>
+      </w:pPr>
+      <w:r>
+        <w:rPr>
           <w:sz w:val="21"/>
           <w:szCs w:val="21"/>
         </w:rPr>
@@ -2235,6 +1982,7 @@
           <w:tab w:val="left" w:pos="3686" w:leader="none"/>
         </w:tabs>
         <w:rPr>
+          <w:rFonts w:ascii="Arial" w:hAnsi="Arial"/>
           <w:sz w:val="21"/>
           <w:szCs w:val="21"/>
         </w:rPr>
@@ -2254,13 +2002,11 @@
           <w:tab w:val="left" w:pos="5672" w:leader="none"/>
         </w:tabs>
         <w:rPr>
-          <w:sz w:val="21"/>
-          <w:szCs w:val="21"/>
-        </w:rPr>
-      </w:pPr>
-      <w:r>
-        <w:rPr>
-          <w:rFonts w:ascii="Liberation Sans" w:hAnsi="Liberation Sans"/>
+          <w:rFonts w:ascii="Arial" w:hAnsi="Arial"/>
+        </w:rPr>
+      </w:pPr>
+      <w:r>
+        <w:rPr>
           <w:sz w:val="21"/>
           <w:szCs w:val="21"/>
         </w:rPr>
@@ -2275,6 +2021,7 @@
           <w:tab w:val="left" w:pos="5672" w:leader="none"/>
         </w:tabs>
         <w:rPr>
+          <w:rFonts w:ascii="Arial" w:hAnsi="Arial"/>
           <w:sz w:val="21"/>
           <w:szCs w:val="21"/>
         </w:rPr>
@@ -2294,6 +2041,7 @@
           <w:tab w:val="left" w:pos="5672" w:leader="none"/>
         </w:tabs>
         <w:rPr>
+          <w:rFonts w:ascii="Arial" w:hAnsi="Arial"/>
           <w:sz w:val="21"/>
           <w:szCs w:val="21"/>
         </w:rPr>
@@ -2313,13 +2061,11 @@
           <w:tab w:val="left" w:pos="4678" w:leader="none"/>
         </w:tabs>
         <w:rPr>
-          <w:rFonts w:ascii="Liberation Sans" w:hAnsi="Liberation Sans"/>
-        </w:rPr>
-      </w:pPr>
-      <w:r>
-        <w:rPr>
-          <w:rFonts w:ascii="Liberation Sans" w:hAnsi="Liberation Sans"/>
-        </w:rPr>
+          <w:rFonts w:ascii="Arial" w:hAnsi="Arial"/>
+        </w:rPr>
+      </w:pPr>
+      <w:r>
+        <w:rPr/>
         <w:t>_ _ _ _ _ _ _ _ _ _ _ _ _ _ _ _ _ _ _ _ _ _ _ _ _</w:t>
       </w:r>
     </w:p>
@@ -2331,13 +2077,11 @@
           <w:tab w:val="left" w:pos="4678" w:leader="none"/>
         </w:tabs>
         <w:rPr>
-          <w:rFonts w:ascii="Liberation Sans" w:hAnsi="Liberation Sans"/>
-        </w:rPr>
-      </w:pPr>
-      <w:r>
-        <w:rPr>
-          <w:rFonts w:ascii="Liberation Sans" w:hAnsi="Liberation Sans"/>
-        </w:rPr>
+          <w:rFonts w:ascii="Arial" w:hAnsi="Arial"/>
+        </w:rPr>
+      </w:pPr>
+      <w:r>
+        <w:rPr/>
       </w:r>
     </w:p>
     <w:p>
@@ -2349,12 +2093,11 @@
           <w:tab w:val="left" w:pos="4678" w:leader="none"/>
         </w:tabs>
         <w:rPr>
-          <w:rFonts w:ascii="Liberation Sans" w:hAnsi="Liberation Sans"/>
-        </w:rPr>
-      </w:pPr>
-      <w:r>
-        <w:rPr>
-          <w:rFonts w:ascii="Liberation Sans" w:hAnsi="Liberation Sans"/>
+          <w:rFonts w:ascii="Arial" w:hAnsi="Arial"/>
+        </w:rPr>
+      </w:pPr>
+      <w:r>
+        <w:rPr>
           <w:sz w:val="21"/>
           <w:szCs w:val="21"/>
         </w:rPr>
@@ -2372,13 +2115,11 @@
           <w:tab w:val="left" w:pos="4678" w:leader="none"/>
         </w:tabs>
         <w:rPr>
-          <w:rFonts w:ascii="Liberation Sans" w:hAnsi="Liberation Sans"/>
-        </w:rPr>
-      </w:pPr>
-      <w:r>
-        <w:rPr>
-          <w:rFonts w:ascii="Liberation Sans" w:hAnsi="Liberation Sans"/>
-        </w:rPr>
+          <w:rFonts w:ascii="Arial" w:hAnsi="Arial"/>
+        </w:rPr>
+      </w:pPr>
+      <w:r>
+        <w:rPr/>
       </w:r>
     </w:p>
     <w:p>
@@ -2389,12 +2130,11 @@
           <w:tab w:val="left" w:pos="3686" w:leader="none"/>
         </w:tabs>
         <w:rPr>
-          <w:rFonts w:ascii="Liberation Sans" w:hAnsi="Liberation Sans"/>
-        </w:rPr>
-      </w:pPr>
-      <w:r>
-        <w:rPr>
-          <w:rFonts w:ascii="Liberation Sans" w:hAnsi="Liberation Sans"/>
+          <w:rFonts w:ascii="Arial" w:hAnsi="Arial"/>
+        </w:rPr>
+      </w:pPr>
+      <w:r>
+        <w:rPr>
           <w:sz w:val="21"/>
           <w:szCs w:val="21"/>
         </w:rPr>
@@ -2409,12 +2149,11 @@
           <w:tab w:val="left" w:pos="3686" w:leader="none"/>
         </w:tabs>
         <w:rPr>
-          <w:rFonts w:ascii="Liberation Sans" w:hAnsi="Liberation Sans"/>
-        </w:rPr>
-      </w:pPr>
-      <w:r>
-        <w:rPr>
-          <w:rFonts w:ascii="Liberation Sans" w:hAnsi="Liberation Sans"/>
+          <w:rFonts w:ascii="Arial" w:hAnsi="Arial"/>
+        </w:rPr>
+      </w:pPr>
+      <w:r>
+        <w:rPr>
           <w:sz w:val="21"/>
           <w:szCs w:val="21"/>
         </w:rPr>
@@ -2429,13 +2168,11 @@
           <w:tab w:val="left" w:pos="4678" w:leader="none"/>
         </w:tabs>
         <w:rPr>
-          <w:rFonts w:ascii="Liberation Sans" w:hAnsi="Liberation Sans"/>
-        </w:rPr>
-      </w:pPr>
-      <w:r>
-        <w:rPr>
-          <w:rFonts w:ascii="Liberation Sans" w:hAnsi="Liberation Sans"/>
-        </w:rPr>
+          <w:rFonts w:ascii="Arial" w:hAnsi="Arial"/>
+        </w:rPr>
+      </w:pPr>
+      <w:r>
+        <w:rPr/>
       </w:r>
     </w:p>
     <w:p>
@@ -2446,12 +2183,11 @@
           <w:tab w:val="left" w:pos="4678" w:leader="none"/>
         </w:tabs>
         <w:rPr>
-          <w:rFonts w:ascii="Liberation Sans" w:hAnsi="Liberation Sans"/>
-        </w:rPr>
-      </w:pPr>
-      <w:r>
-        <w:rPr>
-          <w:rFonts w:ascii="Liberation Sans" w:hAnsi="Liberation Sans"/>
+          <w:rFonts w:ascii="Arial" w:hAnsi="Arial"/>
+        </w:rPr>
+      </w:pPr>
+      <w:r>
+        <w:rPr>
           <w:i/>
           <w:sz w:val="19"/>
           <w:szCs w:val="19"/>
@@ -2467,13 +2203,11 @@
           <w:tab w:val="left" w:pos="4678" w:leader="none"/>
         </w:tabs>
         <w:rPr>
-          <w:rFonts w:ascii="Liberation Sans" w:hAnsi="Liberation Sans"/>
-        </w:rPr>
-      </w:pPr>
-      <w:r>
-        <w:rPr>
-          <w:rFonts w:ascii="Liberation Sans" w:hAnsi="Liberation Sans"/>
-        </w:rPr>
+          <w:rFonts w:ascii="Arial" w:hAnsi="Arial"/>
+        </w:rPr>
+      </w:pPr>
+      <w:r>
+        <w:rPr/>
       </w:r>
     </w:p>
     <w:p>
@@ -2484,12 +2218,11 @@
           <w:tab w:val="left" w:pos="4678" w:leader="none"/>
         </w:tabs>
         <w:rPr>
-          <w:rFonts w:ascii="Liberation Sans" w:hAnsi="Liberation Sans"/>
-        </w:rPr>
-      </w:pPr>
-      <w:r>
-        <w:rPr>
-          <w:rFonts w:ascii="Liberation Sans" w:hAnsi="Liberation Sans"/>
+          <w:rFonts w:ascii="Arial" w:hAnsi="Arial"/>
+        </w:rPr>
+      </w:pPr>
+      <w:r>
+        <w:rPr>
           <w:i/>
           <w:sz w:val="19"/>
           <w:szCs w:val="19"/>
@@ -2519,7 +2252,7 @@
         <w:docPartGallery w:val="Page Numbers (Top of Page)"/>
         <w:docPartUnique w:val="true"/>
       </w:docPartObj>
-      <w:id w:val="1224141829"/>
+      <w:id w:val="1060718804"/>
     </w:sdtPr>
     <w:sdtContent>
       <w:p>
@@ -2597,66 +2330,12 @@
           <w:tab/>
         </w:r>
         <w:r>
-          <w:fldChar w:fldCharType="begin"/>
-        </w:r>
-        <w:r>
-          <w:rPr>
-            <w:sz w:val="16"/>
-            <w:b/>
-            <w:szCs w:val="16"/>
-            <w:bCs/>
-          </w:rPr>
-          <w:instrText xml:space="preserve">Test</w:instrText>
-        </w:r>
-        <w:r>
-          <w:rPr>
-            <w:b/>
-            <w:bCs/>
-            <w:sz w:val="16"/>
-            <w:szCs w:val="16"/>
-          </w:rPr>
-        </w:r>
-        <w:r>
-          <w:rPr>
-            <w:sz w:val="16"/>
-            <w:b/>
-            <w:szCs w:val="16"/>
-            <w:bCs/>
-          </w:rPr>
-          <w:fldChar w:fldCharType="separate"/>
-        </w:r>
-        <w:r>
-          <w:rPr>
-            <w:b/>
-            <w:bCs/>
-            <w:sz w:val="16"/>
-            <w:szCs w:val="16"/>
-          </w:rPr>
-        </w:r>
-        <w:r>
           <w:rPr>
             <w:bCs/>
             <w:sz w:val="16"/>
             <w:szCs w:val="16"/>
           </w:rPr>
           <w:t>{{ uploadedAt }}</w:t>
-        </w:r>
-        <w:r>
-          <w:rPr>
-            <w:b/>
-            <w:bCs/>
-            <w:sz w:val="16"/>
-            <w:szCs w:val="16"/>
-          </w:rPr>
-        </w:r>
-        <w:r>
-          <w:rPr>
-            <w:sz w:val="16"/>
-            <w:b/>
-            <w:szCs w:val="16"/>
-            <w:bCs/>
-          </w:rPr>
-          <w:fldChar w:fldCharType="end"/>
         </w:r>
         <w:r>
           <w:rPr>
@@ -2709,7 +2388,7 @@
             <w:szCs w:val="16"/>
             <w:bCs/>
           </w:rPr>
-          <w:t>1</w:t>
+          <w:t>2</w:t>
         </w:r>
         <w:r>
           <w:rPr>
@@ -2777,273 +2456,6 @@
     </w:sdtContent>
   </w:sdt>
 </w:ftr>
-</file>
-
-<file path=word/numbering.xml><?xml version="1.0" encoding="utf-8"?>
-<w:numbering xmlns:w="http://schemas.openxmlformats.org/wordprocessingml/2006/main" xmlns:o="urn:schemas-microsoft-com:office:office" xmlns:r="http://schemas.openxmlformats.org/officeDocument/2006/relationships" xmlns:v="urn:schemas-microsoft-com:vml" xmlns:mc="http://schemas.openxmlformats.org/markup-compatibility/2006" xmlns:w14="http://schemas.microsoft.com/office/word/2010/wordml" mc:Ignorable="w14">
-  <w:abstractNum w:abstractNumId="1">
-    <w:lvl w:ilvl="0">
-      <w:start w:val="1"/>
-      <w:numFmt w:val="bullet"/>
-      <w:lvlText w:val=""/>
-      <w:lvlJc w:val="left"/>
-      <w:pPr>
-        <w:tabs>
-          <w:tab w:val="num" w:pos="720"/>
-        </w:tabs>
-        <w:ind w:left="720" w:hanging="360"/>
-      </w:pPr>
-      <w:rPr>
-        <w:rFonts w:ascii="Symbol" w:hAnsi="Symbol" w:cs="Symbol" w:hint="default"/>
-      </w:rPr>
-    </w:lvl>
-    <w:lvl w:ilvl="1">
-      <w:start w:val="1"/>
-      <w:numFmt w:val="bullet"/>
-      <w:lvlText w:val=""/>
-      <w:lvlJc w:val="left"/>
-      <w:pPr>
-        <w:tabs>
-          <w:tab w:val="num" w:pos="1080"/>
-        </w:tabs>
-        <w:ind w:left="1080" w:hanging="360"/>
-      </w:pPr>
-      <w:rPr>
-        <w:rFonts w:ascii="Symbol" w:hAnsi="Symbol" w:cs="Symbol" w:hint="default"/>
-      </w:rPr>
-    </w:lvl>
-    <w:lvl w:ilvl="2">
-      <w:start w:val="1"/>
-      <w:numFmt w:val="bullet"/>
-      <w:lvlText w:val=""/>
-      <w:lvlJc w:val="left"/>
-      <w:pPr>
-        <w:tabs>
-          <w:tab w:val="num" w:pos="1440"/>
-        </w:tabs>
-        <w:ind w:left="1440" w:hanging="360"/>
-      </w:pPr>
-      <w:rPr>
-        <w:rFonts w:ascii="Symbol" w:hAnsi="Symbol" w:cs="Symbol" w:hint="default"/>
-      </w:rPr>
-    </w:lvl>
-    <w:lvl w:ilvl="3">
-      <w:start w:val="1"/>
-      <w:numFmt w:val="bullet"/>
-      <w:lvlText w:val=""/>
-      <w:lvlJc w:val="left"/>
-      <w:pPr>
-        <w:tabs>
-          <w:tab w:val="num" w:pos="1800"/>
-        </w:tabs>
-        <w:ind w:left="1800" w:hanging="360"/>
-      </w:pPr>
-      <w:rPr>
-        <w:rFonts w:ascii="Symbol" w:hAnsi="Symbol" w:cs="Symbol" w:hint="default"/>
-      </w:rPr>
-    </w:lvl>
-    <w:lvl w:ilvl="4">
-      <w:start w:val="1"/>
-      <w:numFmt w:val="bullet"/>
-      <w:lvlText w:val=""/>
-      <w:lvlJc w:val="left"/>
-      <w:pPr>
-        <w:tabs>
-          <w:tab w:val="num" w:pos="2160"/>
-        </w:tabs>
-        <w:ind w:left="2160" w:hanging="360"/>
-      </w:pPr>
-      <w:rPr>
-        <w:rFonts w:ascii="Symbol" w:hAnsi="Symbol" w:cs="Symbol" w:hint="default"/>
-      </w:rPr>
-    </w:lvl>
-    <w:lvl w:ilvl="5">
-      <w:start w:val="1"/>
-      <w:numFmt w:val="bullet"/>
-      <w:lvlText w:val=""/>
-      <w:lvlJc w:val="left"/>
-      <w:pPr>
-        <w:tabs>
-          <w:tab w:val="num" w:pos="2520"/>
-        </w:tabs>
-        <w:ind w:left="2520" w:hanging="360"/>
-      </w:pPr>
-      <w:rPr>
-        <w:rFonts w:ascii="Symbol" w:hAnsi="Symbol" w:cs="Symbol" w:hint="default"/>
-      </w:rPr>
-    </w:lvl>
-    <w:lvl w:ilvl="6">
-      <w:start w:val="1"/>
-      <w:numFmt w:val="bullet"/>
-      <w:lvlText w:val=""/>
-      <w:lvlJc w:val="left"/>
-      <w:pPr>
-        <w:tabs>
-          <w:tab w:val="num" w:pos="2880"/>
-        </w:tabs>
-        <w:ind w:left="2880" w:hanging="360"/>
-      </w:pPr>
-      <w:rPr>
-        <w:rFonts w:ascii="Symbol" w:hAnsi="Symbol" w:cs="Symbol" w:hint="default"/>
-      </w:rPr>
-    </w:lvl>
-    <w:lvl w:ilvl="7">
-      <w:start w:val="1"/>
-      <w:numFmt w:val="bullet"/>
-      <w:lvlText w:val=""/>
-      <w:lvlJc w:val="left"/>
-      <w:pPr>
-        <w:tabs>
-          <w:tab w:val="num" w:pos="3240"/>
-        </w:tabs>
-        <w:ind w:left="3240" w:hanging="360"/>
-      </w:pPr>
-      <w:rPr>
-        <w:rFonts w:ascii="Symbol" w:hAnsi="Symbol" w:cs="Symbol" w:hint="default"/>
-      </w:rPr>
-    </w:lvl>
-    <w:lvl w:ilvl="8">
-      <w:start w:val="1"/>
-      <w:numFmt w:val="bullet"/>
-      <w:lvlText w:val=""/>
-      <w:lvlJc w:val="left"/>
-      <w:pPr>
-        <w:tabs>
-          <w:tab w:val="num" w:pos="3600"/>
-        </w:tabs>
-        <w:ind w:left="3600" w:hanging="360"/>
-      </w:pPr>
-      <w:rPr>
-        <w:rFonts w:ascii="Symbol" w:hAnsi="Symbol" w:cs="Symbol" w:hint="default"/>
-      </w:rPr>
-    </w:lvl>
-  </w:abstractNum>
-  <w:abstractNum w:abstractNumId="2">
-    <w:lvl w:ilvl="0">
-      <w:start w:val="1"/>
-      <w:numFmt w:val="none"/>
-      <w:suff w:val="nothing"/>
-      <w:lvlText w:val=""/>
-      <w:lvlJc w:val="left"/>
-      <w:pPr>
-        <w:tabs>
-          <w:tab w:val="num" w:pos="0"/>
-        </w:tabs>
-        <w:ind w:left="0" w:hanging="0"/>
-      </w:pPr>
-    </w:lvl>
-    <w:lvl w:ilvl="1">
-      <w:start w:val="1"/>
-      <w:numFmt w:val="none"/>
-      <w:suff w:val="nothing"/>
-      <w:lvlText w:val=""/>
-      <w:lvlJc w:val="left"/>
-      <w:pPr>
-        <w:tabs>
-          <w:tab w:val="num" w:pos="0"/>
-        </w:tabs>
-        <w:ind w:left="0" w:hanging="0"/>
-      </w:pPr>
-    </w:lvl>
-    <w:lvl w:ilvl="2">
-      <w:start w:val="1"/>
-      <w:numFmt w:val="none"/>
-      <w:suff w:val="nothing"/>
-      <w:lvlText w:val=""/>
-      <w:lvlJc w:val="left"/>
-      <w:pPr>
-        <w:tabs>
-          <w:tab w:val="num" w:pos="0"/>
-        </w:tabs>
-        <w:ind w:left="0" w:hanging="0"/>
-      </w:pPr>
-    </w:lvl>
-    <w:lvl w:ilvl="3">
-      <w:start w:val="1"/>
-      <w:numFmt w:val="none"/>
-      <w:suff w:val="nothing"/>
-      <w:lvlText w:val=""/>
-      <w:lvlJc w:val="left"/>
-      <w:pPr>
-        <w:tabs>
-          <w:tab w:val="num" w:pos="0"/>
-        </w:tabs>
-        <w:ind w:left="0" w:hanging="0"/>
-      </w:pPr>
-    </w:lvl>
-    <w:lvl w:ilvl="4">
-      <w:start w:val="1"/>
-      <w:numFmt w:val="none"/>
-      <w:suff w:val="nothing"/>
-      <w:lvlText w:val=""/>
-      <w:lvlJc w:val="left"/>
-      <w:pPr>
-        <w:tabs>
-          <w:tab w:val="num" w:pos="0"/>
-        </w:tabs>
-        <w:ind w:left="0" w:hanging="0"/>
-      </w:pPr>
-    </w:lvl>
-    <w:lvl w:ilvl="5">
-      <w:start w:val="1"/>
-      <w:numFmt w:val="none"/>
-      <w:suff w:val="nothing"/>
-      <w:lvlText w:val=""/>
-      <w:lvlJc w:val="left"/>
-      <w:pPr>
-        <w:tabs>
-          <w:tab w:val="num" w:pos="0"/>
-        </w:tabs>
-        <w:ind w:left="0" w:hanging="0"/>
-      </w:pPr>
-    </w:lvl>
-    <w:lvl w:ilvl="6">
-      <w:start w:val="1"/>
-      <w:numFmt w:val="none"/>
-      <w:suff w:val="nothing"/>
-      <w:lvlText w:val=""/>
-      <w:lvlJc w:val="left"/>
-      <w:pPr>
-        <w:tabs>
-          <w:tab w:val="num" w:pos="0"/>
-        </w:tabs>
-        <w:ind w:left="0" w:hanging="0"/>
-      </w:pPr>
-    </w:lvl>
-    <w:lvl w:ilvl="7">
-      <w:start w:val="1"/>
-      <w:numFmt w:val="none"/>
-      <w:suff w:val="nothing"/>
-      <w:lvlText w:val=""/>
-      <w:lvlJc w:val="left"/>
-      <w:pPr>
-        <w:tabs>
-          <w:tab w:val="num" w:pos="0"/>
-        </w:tabs>
-        <w:ind w:left="0" w:hanging="0"/>
-      </w:pPr>
-    </w:lvl>
-    <w:lvl w:ilvl="8">
-      <w:start w:val="1"/>
-      <w:numFmt w:val="none"/>
-      <w:suff w:val="nothing"/>
-      <w:lvlText w:val=""/>
-      <w:lvlJc w:val="left"/>
-      <w:pPr>
-        <w:tabs>
-          <w:tab w:val="num" w:pos="0"/>
-        </w:tabs>
-        <w:ind w:left="0" w:hanging="0"/>
-      </w:pPr>
-    </w:lvl>
-  </w:abstractNum>
-  <w:num w:numId="1">
-    <w:abstractNumId w:val="1"/>
-  </w:num>
-  <w:num w:numId="2">
-    <w:abstractNumId w:val="2"/>
-  </w:num>
-</w:numbering>
 </file>
 
 <file path=word/styles.xml><?xml version="1.0" encoding="utf-8"?>

</xml_diff>

<commit_message>
fix(gr): use full name for project author and landowner in input receipt
</commit_message>
<xml_diff>
--- a/document-merge-service/kt_gr/templatefiles/eingabequittung.docx
+++ b/document-merge-service/kt_gr/templatefiles/eingabequittung.docx
@@ -536,7 +536,21 @@
           <w:sz w:val="21"/>
           <w:szCs w:val="21"/>
         </w:rPr>
-        <w:t>{{ landowner.first_name }} {{ landowner.last_name }}</w:t>
+        <w:t>{{ landowner.f</w:t>
+      </w:r>
+      <w:r>
+        <w:rPr>
+          <w:sz w:val="21"/>
+          <w:szCs w:val="21"/>
+        </w:rPr>
+        <w:t>ull_name</w:t>
+      </w:r>
+      <w:r>
+        <w:rPr>
+          <w:sz w:val="21"/>
+          <w:szCs w:val="21"/>
+        </w:rPr>
+        <w:t xml:space="preserve"> }}</w:t>
         <w:tab/>
         <w:t>{{ landowner.tel }}</w:t>
       </w:r>
@@ -810,7 +824,21 @@
           <w:sz w:val="21"/>
           <w:szCs w:val="21"/>
         </w:rPr>
-        <w:t>{{ projectAuthor.first_name }} {{ projectAuthor.last_name }}</w:t>
+        <w:t>{{ projectAuthor.f</w:t>
+      </w:r>
+      <w:r>
+        <w:rPr>
+          <w:sz w:val="21"/>
+          <w:szCs w:val="21"/>
+        </w:rPr>
+        <w:t>ull_name</w:t>
+      </w:r>
+      <w:r>
+        <w:rPr>
+          <w:sz w:val="21"/>
+          <w:szCs w:val="21"/>
+        </w:rPr>
+        <w:t xml:space="preserve"> }}</w:t>
         <w:tab/>
         <w:t>{{ projectAuthor.tel }}</w:t>
       </w:r>
@@ -1322,19 +1350,7 @@
       </w:r>
       <w:r>
         <w:rPr/>
-        <w:t>{{ document.</w:t>
-      </w:r>
-      <w:r>
-        <w:rPr/>
-        <w:t>filename</w:t>
-      </w:r>
-      <w:r>
-        <w:rPr/>
-        <w:t xml:space="preserve"> }}, </w:t>
-      </w:r>
-      <w:r>
-        <w:rPr/>
-        <w:t>erstellt am {{ document.date }} um {{ document.time }} Uhr</w:t>
+        <w:t>{{ document.filename }}, erstellt am {{ document.date }} um {{ document.time }} Uhr</w:t>
       </w:r>
     </w:p>
     <w:p>
@@ -2252,7 +2268,7 @@
         <w:docPartGallery w:val="Page Numbers (Top of Page)"/>
         <w:docPartUnique w:val="true"/>
       </w:docPartObj>
-      <w:id w:val="1060718804"/>
+      <w:id w:val="856951061"/>
     </w:sdtPr>
     <w:sdtContent>
       <w:p>

</xml_diff>

<commit_message>
fix(gr): rename "Grundstücksnummer" to "Parzelle(n)" in eingabequittung
</commit_message>
<xml_diff>
--- a/document-merge-service/kt_gr/templatefiles/eingabequittung.docx
+++ b/document-merge-service/kt_gr/templatefiles/eingabequittung.docx
@@ -536,21 +536,7 @@
           <w:sz w:val="21"/>
           <w:szCs w:val="21"/>
         </w:rPr>
-        <w:t>{{ landowner.f</w:t>
-      </w:r>
-      <w:r>
-        <w:rPr>
-          <w:sz w:val="21"/>
-          <w:szCs w:val="21"/>
-        </w:rPr>
-        <w:t>ull_name</w:t>
-      </w:r>
-      <w:r>
-        <w:rPr>
-          <w:sz w:val="21"/>
-          <w:szCs w:val="21"/>
-        </w:rPr>
-        <w:t xml:space="preserve"> }}</w:t>
+        <w:t>{{ landowner.full_name }}</w:t>
         <w:tab/>
         <w:t>{{ landowner.tel }}</w:t>
       </w:r>
@@ -824,21 +810,7 @@
           <w:sz w:val="21"/>
           <w:szCs w:val="21"/>
         </w:rPr>
-        <w:t>{{ projectAuthor.f</w:t>
-      </w:r>
-      <w:r>
-        <w:rPr>
-          <w:sz w:val="21"/>
-          <w:szCs w:val="21"/>
-        </w:rPr>
-        <w:t>ull_name</w:t>
-      </w:r>
-      <w:r>
-        <w:rPr>
-          <w:sz w:val="21"/>
-          <w:szCs w:val="21"/>
-        </w:rPr>
-        <w:t xml:space="preserve"> }}</w:t>
+        <w:t>{{ projectAuthor.full_name }}</w:t>
         <w:tab/>
         <w:t>{{ projectAuthor.tel }}</w:t>
       </w:r>
@@ -1183,7 +1155,7 @@
         <w:rPr>
           <w:b/>
         </w:rPr>
-        <w:t>Grundstücksnummer</w:t>
+        <w:t>Parzelle(n)</w:t>
       </w:r>
       <w:r>
         <w:rPr/>
@@ -2268,7 +2240,7 @@
         <w:docPartGallery w:val="Page Numbers (Top of Page)"/>
         <w:docPartUnique w:val="true"/>
       </w:docPartObj>
-      <w:id w:val="856951061"/>
+      <w:id w:val="716730522"/>
     </w:sdtPr>
     <w:sdtContent>
       <w:p>

</xml_diff>